<commit_message>
Preparing the first release
</commit_message>
<xml_diff>
--- a/Mikjersi-les-regles.docx
+++ b/Mikjersi-les-regles.docx
@@ -255,7 +255,25 @@
         <w:rPr>
           <w:rFonts w:asciiTheme="majorHAnsi" w:eastAsia="Calibri" w:hAnsiTheme="majorHAnsi" w:cstheme="majorHAnsi"/>
         </w:rPr>
-        <w:t xml:space="preserve"> leurs cubes, seuls ou en piles dynamiques, qui s’affrontent dans leurs rôles de pierre, feuille, ciseaux, fou, sage, roi et montagne, en s’efforçant de faire gagner leur roi ou de bloquer le roi adverse. </w:t>
+        <w:t xml:space="preserve"> leurs cubes, seuls ou en piles dynamiques, qui </w:t>
+      </w:r>
+      <w:r>
+        <w:rPr>
+          <w:rFonts w:asciiTheme="majorHAnsi" w:eastAsia="Calibri" w:hAnsiTheme="majorHAnsi" w:cstheme="majorHAnsi"/>
+        </w:rPr>
+        <w:t>s</w:t>
+      </w:r>
+      <w:r>
+        <w:rPr>
+          <w:rFonts w:asciiTheme="majorHAnsi" w:eastAsia="Calibri" w:hAnsiTheme="majorHAnsi" w:cstheme="majorHAnsi"/>
+        </w:rPr>
+        <w:t xml:space="preserve">’affrontent </w:t>
+      </w:r>
+      <w:r>
+        <w:rPr>
+          <w:rFonts w:asciiTheme="majorHAnsi" w:eastAsia="Calibri" w:hAnsiTheme="majorHAnsi" w:cstheme="majorHAnsi"/>
+        </w:rPr>
+        <w:t xml:space="preserve">dans leurs rôles de pierre, feuille, ciseaux, fou, sage, roi et montagne, en s’efforçant de faire gagner leur roi ou de bloquer le roi adverse. </w:t>
       </w:r>
       <w:proofErr w:type="spellStart"/>
       <w:r>
@@ -282,6 +300,47 @@
       <w:r>
         <w:rPr>
           <w:rFonts w:asciiTheme="majorHAnsi" w:eastAsia="Calibri" w:hAnsiTheme="majorHAnsi" w:cstheme="majorHAnsi"/>
+        </w:rPr>
+        <w:t>.</w:t>
+      </w:r>
+      <w:r>
+        <w:rPr>
+          <w:rFonts w:asciiTheme="majorHAnsi" w:eastAsia="Calibri" w:hAnsiTheme="majorHAnsi" w:cstheme="majorHAnsi"/>
+        </w:rPr>
+        <w:t xml:space="preserve"> Prononcer /</w:t>
+      </w:r>
+      <w:proofErr w:type="spellStart"/>
+      <w:r>
+        <w:rPr>
+          <w:rFonts w:asciiTheme="majorHAnsi" w:eastAsia="Calibri" w:hAnsiTheme="majorHAnsi" w:cstheme="majorHAnsi"/>
+        </w:rPr>
+        <w:t>mik-jer-ssi</w:t>
+      </w:r>
+      <w:proofErr w:type="spellEnd"/>
+      <w:r>
+        <w:rPr>
+          <w:rFonts w:asciiTheme="majorHAnsi" w:eastAsia="Calibri" w:hAnsiTheme="majorHAnsi" w:cstheme="majorHAnsi"/>
+        </w:rPr>
+        <w:t xml:space="preserve">/ en </w:t>
+      </w:r>
+      <w:hyperlink r:id="rId11" w:history="1">
+        <w:r>
+          <w:rPr>
+            <w:rStyle w:val="md-plain"/>
+            <w:rFonts w:ascii="Open Sans" w:hAnsi="Open Sans" w:cs="Open Sans"/>
+            <w:color w:val="4183C4"/>
+            <w:u w:val="single"/>
+            <w:shd w:val="clear" w:color="auto" w:fill="FFFFFF"/>
+          </w:rPr>
+          <w:t>lojban</w:t>
+        </w:r>
+      </w:hyperlink>
+      <w:r>
+        <w:rPr>
+          <w:rStyle w:val="md-meta-i-c"/>
+          <w:rFonts w:ascii="Open Sans" w:hAnsi="Open Sans" w:cs="Open Sans"/>
+          <w:color w:val="333333"/>
+          <w:shd w:val="clear" w:color="auto" w:fill="FFFFFF"/>
         </w:rPr>
         <w:t>.</w:t>
       </w:r>
@@ -576,71 +635,6 @@
                     </pic:cNvPicPr>
                   </pic:nvPicPr>
                   <pic:blipFill>
-                    <a:blip r:embed="rId11" cstate="print">
-                      <a:extLst>
-                        <a:ext uri="{28A0092B-C50C-407E-A947-70E740481C1C}">
-                          <a14:useLocalDpi xmlns:a14="http://schemas.microsoft.com/office/drawing/2010/main" val="0"/>
-                        </a:ext>
-                      </a:extLst>
-                    </a:blip>
-                    <a:srcRect/>
-                    <a:stretch>
-                      <a:fillRect/>
-                    </a:stretch>
-                  </pic:blipFill>
-                  <pic:spPr bwMode="auto">
-                    <a:xfrm>
-                      <a:off x="0" y="0"/>
-                      <a:ext cx="180000" cy="180000"/>
-                    </a:xfrm>
-                    <a:prstGeom prst="rect">
-                      <a:avLst/>
-                    </a:prstGeom>
-                    <a:noFill/>
-                    <a:ln>
-                      <a:noFill/>
-                    </a:ln>
-                  </pic:spPr>
-                </pic:pic>
-              </a:graphicData>
-            </a:graphic>
-          </wp:inline>
-        </w:drawing>
-      </w:r>
-      <w:r>
-        <w:rPr>
-          <w:rFonts w:asciiTheme="majorHAnsi" w:eastAsia="Calibri" w:hAnsiTheme="majorHAnsi" w:cstheme="majorHAnsi"/>
-        </w:rPr>
-        <w:t> ;</w:t>
-      </w:r>
-      <w:r>
-        <w:rPr>
-          <w:rFonts w:asciiTheme="majorHAnsi" w:eastAsia="Calibri" w:hAnsiTheme="majorHAnsi" w:cstheme="majorHAnsi"/>
-        </w:rPr>
-        <w:t xml:space="preserve"> feuille </w:t>
-      </w:r>
-      <w:r>
-        <w:rPr>
-          <w:noProof/>
-        </w:rPr>
-        <w:drawing>
-          <wp:inline distT="0" distB="0" distL="0" distR="0" wp14:anchorId="69CF3D7F" wp14:editId="4E772A4C">
-            <wp:extent cx="180000" cy="180000"/>
-            <wp:effectExtent l="0" t="0" r="0" b="0"/>
-            <wp:docPr id="3" name="Image 3"/>
-            <wp:cNvGraphicFramePr>
-              <a:graphicFrameLocks xmlns:a="http://schemas.openxmlformats.org/drawingml/2006/main" noChangeAspect="1"/>
-            </wp:cNvGraphicFramePr>
-            <a:graphic xmlns:a="http://schemas.openxmlformats.org/drawingml/2006/main">
-              <a:graphicData uri="http://schemas.openxmlformats.org/drawingml/2006/picture">
-                <pic:pic xmlns:pic="http://schemas.openxmlformats.org/drawingml/2006/picture">
-                  <pic:nvPicPr>
-                    <pic:cNvPr id="0" name="Picture 3"/>
-                    <pic:cNvPicPr>
-                      <a:picLocks noChangeAspect="1" noChangeArrowheads="1"/>
-                    </pic:cNvPicPr>
-                  </pic:nvPicPr>
-                  <pic:blipFill>
                     <a:blip r:embed="rId12" cstate="print">
                       <a:extLst>
                         <a:ext uri="{28A0092B-C50C-407E-A947-70E740481C1C}">
@@ -682,17 +676,17 @@
         <w:rPr>
           <w:rFonts w:asciiTheme="majorHAnsi" w:eastAsia="Calibri" w:hAnsiTheme="majorHAnsi" w:cstheme="majorHAnsi"/>
         </w:rPr>
-        <w:t xml:space="preserve"> ciseaux </w:t>
+        <w:t xml:space="preserve"> feuille </w:t>
       </w:r>
       <w:r>
         <w:rPr>
           <w:noProof/>
         </w:rPr>
         <w:drawing>
-          <wp:inline distT="0" distB="0" distL="0" distR="0" wp14:anchorId="40B2C3B2" wp14:editId="250A4ED2">
+          <wp:inline distT="0" distB="0" distL="0" distR="0" wp14:anchorId="69CF3D7F" wp14:editId="4E772A4C">
             <wp:extent cx="180000" cy="180000"/>
             <wp:effectExtent l="0" t="0" r="0" b="0"/>
-            <wp:docPr id="4" name="Image 4"/>
+            <wp:docPr id="3" name="Image 3"/>
             <wp:cNvGraphicFramePr>
               <a:graphicFrameLocks xmlns:a="http://schemas.openxmlformats.org/drawingml/2006/main" noChangeAspect="1"/>
             </wp:cNvGraphicFramePr>
@@ -700,7 +694,7 @@
               <a:graphicData uri="http://schemas.openxmlformats.org/drawingml/2006/picture">
                 <pic:pic xmlns:pic="http://schemas.openxmlformats.org/drawingml/2006/picture">
                   <pic:nvPicPr>
-                    <pic:cNvPr id="0" name="Picture 5"/>
+                    <pic:cNvPr id="0" name="Picture 3"/>
                     <pic:cNvPicPr>
                       <a:picLocks noChangeAspect="1" noChangeArrowheads="1"/>
                     </pic:cNvPicPr>
@@ -747,17 +741,17 @@
         <w:rPr>
           <w:rFonts w:asciiTheme="majorHAnsi" w:eastAsia="Calibri" w:hAnsiTheme="majorHAnsi" w:cstheme="majorHAnsi"/>
         </w:rPr>
-        <w:t xml:space="preserve"> fou </w:t>
+        <w:t xml:space="preserve"> ciseaux </w:t>
       </w:r>
       <w:r>
         <w:rPr>
           <w:noProof/>
         </w:rPr>
         <w:drawing>
-          <wp:inline distT="0" distB="0" distL="0" distR="0" wp14:anchorId="1C30A212" wp14:editId="10C659B8">
+          <wp:inline distT="0" distB="0" distL="0" distR="0" wp14:anchorId="40B2C3B2" wp14:editId="250A4ED2">
             <wp:extent cx="180000" cy="180000"/>
             <wp:effectExtent l="0" t="0" r="0" b="0"/>
-            <wp:docPr id="5" name="Image 5"/>
+            <wp:docPr id="4" name="Image 4"/>
             <wp:cNvGraphicFramePr>
               <a:graphicFrameLocks xmlns:a="http://schemas.openxmlformats.org/drawingml/2006/main" noChangeAspect="1"/>
             </wp:cNvGraphicFramePr>
@@ -765,7 +759,7 @@
               <a:graphicData uri="http://schemas.openxmlformats.org/drawingml/2006/picture">
                 <pic:pic xmlns:pic="http://schemas.openxmlformats.org/drawingml/2006/picture">
                   <pic:nvPicPr>
-                    <pic:cNvPr id="0" name="Picture 7"/>
+                    <pic:cNvPr id="0" name="Picture 5"/>
                     <pic:cNvPicPr>
                       <a:picLocks noChangeAspect="1" noChangeArrowheads="1"/>
                     </pic:cNvPicPr>
@@ -812,17 +806,17 @@
         <w:rPr>
           <w:rFonts w:asciiTheme="majorHAnsi" w:eastAsia="Calibri" w:hAnsiTheme="majorHAnsi" w:cstheme="majorHAnsi"/>
         </w:rPr>
-        <w:t xml:space="preserve"> sage </w:t>
+        <w:t xml:space="preserve"> fou </w:t>
       </w:r>
       <w:r>
         <w:rPr>
           <w:noProof/>
         </w:rPr>
         <w:drawing>
-          <wp:inline distT="0" distB="0" distL="0" distR="0" wp14:anchorId="45AC5B92" wp14:editId="0041CA68">
+          <wp:inline distT="0" distB="0" distL="0" distR="0" wp14:anchorId="1C30A212" wp14:editId="10C659B8">
             <wp:extent cx="180000" cy="180000"/>
             <wp:effectExtent l="0" t="0" r="0" b="0"/>
-            <wp:docPr id="8" name="Image 8"/>
+            <wp:docPr id="5" name="Image 5"/>
             <wp:cNvGraphicFramePr>
               <a:graphicFrameLocks xmlns:a="http://schemas.openxmlformats.org/drawingml/2006/main" noChangeAspect="1"/>
             </wp:cNvGraphicFramePr>
@@ -830,7 +824,7 @@
               <a:graphicData uri="http://schemas.openxmlformats.org/drawingml/2006/picture">
                 <pic:pic xmlns:pic="http://schemas.openxmlformats.org/drawingml/2006/picture">
                   <pic:nvPicPr>
-                    <pic:cNvPr id="0" name="Picture 13"/>
+                    <pic:cNvPr id="0" name="Picture 7"/>
                     <pic:cNvPicPr>
                       <a:picLocks noChangeAspect="1" noChangeArrowheads="1"/>
                     </pic:cNvPicPr>
@@ -877,17 +871,17 @@
         <w:rPr>
           <w:rFonts w:asciiTheme="majorHAnsi" w:eastAsia="Calibri" w:hAnsiTheme="majorHAnsi" w:cstheme="majorHAnsi"/>
         </w:rPr>
-        <w:t xml:space="preserve"> roi </w:t>
+        <w:t xml:space="preserve"> sage </w:t>
       </w:r>
       <w:r>
         <w:rPr>
           <w:noProof/>
         </w:rPr>
         <w:drawing>
-          <wp:inline distT="0" distB="0" distL="0" distR="0" wp14:anchorId="0C633CEE" wp14:editId="56252CDC">
+          <wp:inline distT="0" distB="0" distL="0" distR="0" wp14:anchorId="45AC5B92" wp14:editId="0041CA68">
             <wp:extent cx="180000" cy="180000"/>
             <wp:effectExtent l="0" t="0" r="0" b="0"/>
-            <wp:docPr id="6" name="Image 6"/>
+            <wp:docPr id="8" name="Image 8"/>
             <wp:cNvGraphicFramePr>
               <a:graphicFrameLocks xmlns:a="http://schemas.openxmlformats.org/drawingml/2006/main" noChangeAspect="1"/>
             </wp:cNvGraphicFramePr>
@@ -895,7 +889,7 @@
               <a:graphicData uri="http://schemas.openxmlformats.org/drawingml/2006/picture">
                 <pic:pic xmlns:pic="http://schemas.openxmlformats.org/drawingml/2006/picture">
                   <pic:nvPicPr>
-                    <pic:cNvPr id="0" name="Picture 9"/>
+                    <pic:cNvPr id="0" name="Picture 13"/>
                     <pic:cNvPicPr>
                       <a:picLocks noChangeAspect="1" noChangeArrowheads="1"/>
                     </pic:cNvPicPr>
@@ -936,23 +930,23 @@
         <w:rPr>
           <w:rFonts w:asciiTheme="majorHAnsi" w:eastAsia="Calibri" w:hAnsiTheme="majorHAnsi" w:cstheme="majorHAnsi"/>
         </w:rPr>
-        <w:t xml:space="preserve"> </w:t>
-      </w:r>
-      <w:r>
-        <w:rPr>
-          <w:rFonts w:asciiTheme="majorHAnsi" w:eastAsia="Calibri" w:hAnsiTheme="majorHAnsi" w:cstheme="majorHAnsi"/>
-        </w:rPr>
-        <w:t xml:space="preserve">et montagne </w:t>
+        <w:t> ;</w:t>
+      </w:r>
+      <w:r>
+        <w:rPr>
+          <w:rFonts w:asciiTheme="majorHAnsi" w:eastAsia="Calibri" w:hAnsiTheme="majorHAnsi" w:cstheme="majorHAnsi"/>
+        </w:rPr>
+        <w:t xml:space="preserve"> roi </w:t>
       </w:r>
       <w:r>
         <w:rPr>
           <w:noProof/>
         </w:rPr>
         <w:drawing>
-          <wp:inline distT="0" distB="0" distL="0" distR="0" wp14:anchorId="292E1B38" wp14:editId="68D6FA26">
+          <wp:inline distT="0" distB="0" distL="0" distR="0" wp14:anchorId="0C633CEE" wp14:editId="56252CDC">
             <wp:extent cx="180000" cy="180000"/>
             <wp:effectExtent l="0" t="0" r="0" b="0"/>
-            <wp:docPr id="7" name="Image 7"/>
+            <wp:docPr id="6" name="Image 6"/>
             <wp:cNvGraphicFramePr>
               <a:graphicFrameLocks xmlns:a="http://schemas.openxmlformats.org/drawingml/2006/main" noChangeAspect="1"/>
             </wp:cNvGraphicFramePr>
@@ -960,7 +954,7 @@
               <a:graphicData uri="http://schemas.openxmlformats.org/drawingml/2006/picture">
                 <pic:pic xmlns:pic="http://schemas.openxmlformats.org/drawingml/2006/picture">
                   <pic:nvPicPr>
-                    <pic:cNvPr id="0" name="Picture 11"/>
+                    <pic:cNvPr id="0" name="Picture 9"/>
                     <pic:cNvPicPr>
                       <a:picLocks noChangeAspect="1" noChangeArrowheads="1"/>
                     </pic:cNvPicPr>
@@ -1001,6 +995,71 @@
         <w:rPr>
           <w:rFonts w:asciiTheme="majorHAnsi" w:eastAsia="Calibri" w:hAnsiTheme="majorHAnsi" w:cstheme="majorHAnsi"/>
         </w:rPr>
+        <w:t xml:space="preserve"> </w:t>
+      </w:r>
+      <w:r>
+        <w:rPr>
+          <w:rFonts w:asciiTheme="majorHAnsi" w:eastAsia="Calibri" w:hAnsiTheme="majorHAnsi" w:cstheme="majorHAnsi"/>
+        </w:rPr>
+        <w:t xml:space="preserve">et montagne </w:t>
+      </w:r>
+      <w:r>
+        <w:rPr>
+          <w:noProof/>
+        </w:rPr>
+        <w:drawing>
+          <wp:inline distT="0" distB="0" distL="0" distR="0" wp14:anchorId="292E1B38" wp14:editId="68D6FA26">
+            <wp:extent cx="180000" cy="180000"/>
+            <wp:effectExtent l="0" t="0" r="0" b="0"/>
+            <wp:docPr id="7" name="Image 7"/>
+            <wp:cNvGraphicFramePr>
+              <a:graphicFrameLocks xmlns:a="http://schemas.openxmlformats.org/drawingml/2006/main" noChangeAspect="1"/>
+            </wp:cNvGraphicFramePr>
+            <a:graphic xmlns:a="http://schemas.openxmlformats.org/drawingml/2006/main">
+              <a:graphicData uri="http://schemas.openxmlformats.org/drawingml/2006/picture">
+                <pic:pic xmlns:pic="http://schemas.openxmlformats.org/drawingml/2006/picture">
+                  <pic:nvPicPr>
+                    <pic:cNvPr id="0" name="Picture 11"/>
+                    <pic:cNvPicPr>
+                      <a:picLocks noChangeAspect="1" noChangeArrowheads="1"/>
+                    </pic:cNvPicPr>
+                  </pic:nvPicPr>
+                  <pic:blipFill>
+                    <a:blip r:embed="rId18" cstate="print">
+                      <a:extLst>
+                        <a:ext uri="{28A0092B-C50C-407E-A947-70E740481C1C}">
+                          <a14:useLocalDpi xmlns:a14="http://schemas.microsoft.com/office/drawing/2010/main" val="0"/>
+                        </a:ext>
+                      </a:extLst>
+                    </a:blip>
+                    <a:srcRect/>
+                    <a:stretch>
+                      <a:fillRect/>
+                    </a:stretch>
+                  </pic:blipFill>
+                  <pic:spPr bwMode="auto">
+                    <a:xfrm>
+                      <a:off x="0" y="0"/>
+                      <a:ext cx="180000" cy="180000"/>
+                    </a:xfrm>
+                    <a:prstGeom prst="rect">
+                      <a:avLst/>
+                    </a:prstGeom>
+                    <a:noFill/>
+                    <a:ln>
+                      <a:noFill/>
+                    </a:ln>
+                  </pic:spPr>
+                </pic:pic>
+              </a:graphicData>
+            </a:graphic>
+          </wp:inline>
+        </w:drawing>
+      </w:r>
+      <w:r>
+        <w:rPr>
+          <w:rFonts w:asciiTheme="majorHAnsi" w:eastAsia="Calibri" w:hAnsiTheme="majorHAnsi" w:cstheme="majorHAnsi"/>
+        </w:rPr>
         <w:t>.</w:t>
       </w:r>
     </w:p>
@@ -1078,6 +1137,12 @@
           <w:rFonts w:asciiTheme="majorHAnsi" w:eastAsia="Calibri" w:hAnsiTheme="majorHAnsi" w:cstheme="majorHAnsi"/>
         </w:rPr>
         <w:t xml:space="preserve"> pierre, feuille, ciseaux, fou, roi. Les deux rois sont donc alignés selon une diagonale.</w:t>
+      </w:r>
+      <w:r>
+        <w:rPr>
+          <w:rFonts w:asciiTheme="majorHAnsi" w:eastAsia="Calibri" w:hAnsiTheme="majorHAnsi" w:cstheme="majorHAnsi"/>
+        </w:rPr>
+        <w:t xml:space="preserve"> Voir aussi les variantes.</w:t>
       </w:r>
     </w:p>
     <w:p>
@@ -1474,7 +1539,31 @@
         <w:rPr>
           <w:rFonts w:asciiTheme="majorHAnsi" w:eastAsia="Calibri" w:hAnsiTheme="majorHAnsi" w:cstheme="majorHAnsi"/>
         </w:rPr>
-        <w:t xml:space="preserve"> – Une montagne s’empile seulement sur une montagne de même couleur. Tout cube, autre qu’une montagne, peut s’empiler sur une montagne adverse.</w:t>
+        <w:t xml:space="preserve"> – </w:t>
+      </w:r>
+      <w:r>
+        <w:rPr>
+          <w:rFonts w:asciiTheme="majorHAnsi" w:eastAsia="Calibri" w:hAnsiTheme="majorHAnsi" w:cstheme="majorHAnsi"/>
+        </w:rPr>
+        <w:t>La</w:t>
+      </w:r>
+      <w:r>
+        <w:rPr>
+          <w:rFonts w:asciiTheme="majorHAnsi" w:eastAsia="Calibri" w:hAnsiTheme="majorHAnsi" w:cstheme="majorHAnsi"/>
+        </w:rPr>
+        <w:t xml:space="preserve"> montagne </w:t>
+      </w:r>
+      <w:r>
+        <w:rPr>
+          <w:rFonts w:asciiTheme="majorHAnsi" w:eastAsia="Calibri" w:hAnsiTheme="majorHAnsi" w:cstheme="majorHAnsi"/>
+        </w:rPr>
+        <w:t>doit être au sol ; elle ne s’empile pas.</w:t>
+      </w:r>
+      <w:r>
+        <w:rPr>
+          <w:rFonts w:asciiTheme="majorHAnsi" w:eastAsia="Calibri" w:hAnsiTheme="majorHAnsi" w:cstheme="majorHAnsi"/>
+        </w:rPr>
+        <w:t xml:space="preserve"> Tout cube, autre qu’une montagne, peut s’empiler sur une montagne adverse.</w:t>
       </w:r>
     </w:p>
     <w:p>
@@ -1857,6 +1946,12 @@
           <w:rFonts w:asciiTheme="majorHAnsi" w:eastAsia="Calibri" w:hAnsiTheme="majorHAnsi" w:cstheme="majorHAnsi"/>
         </w:rPr>
         <w:t>Les rapports de force sont les suivants</w:t>
+      </w:r>
+      <w:r>
+        <w:rPr>
+          <w:rFonts w:asciiTheme="majorHAnsi" w:eastAsia="Calibri" w:hAnsiTheme="majorHAnsi" w:cstheme="majorHAnsi"/>
+        </w:rPr>
+        <w:t> :</w:t>
       </w:r>
     </w:p>
     <w:p>
@@ -1934,7 +2029,7 @@
                     </pic:cNvPicPr>
                   </pic:nvPicPr>
                   <pic:blipFill>
-                    <a:blip r:embed="rId18" cstate="print">
+                    <a:blip r:embed="rId19" cstate="print">
                       <a:extLst>
                         <a:ext uri="{28A0092B-C50C-407E-A947-70E740481C1C}">
                           <a14:useLocalDpi xmlns:a14="http://schemas.microsoft.com/office/drawing/2010/main" val="0"/>
@@ -2000,6 +2095,71 @@
                 <pic:pic xmlns:pic="http://schemas.openxmlformats.org/drawingml/2006/picture">
                   <pic:nvPicPr>
                     <pic:cNvPr id="0" name="Picture 7"/>
+                    <pic:cNvPicPr>
+                      <a:picLocks noChangeAspect="1" noChangeArrowheads="1"/>
+                    </pic:cNvPicPr>
+                  </pic:nvPicPr>
+                  <pic:blipFill>
+                    <a:blip r:embed="rId15" cstate="print">
+                      <a:extLst>
+                        <a:ext uri="{28A0092B-C50C-407E-A947-70E740481C1C}">
+                          <a14:useLocalDpi xmlns:a14="http://schemas.microsoft.com/office/drawing/2010/main" val="0"/>
+                        </a:ext>
+                      </a:extLst>
+                    </a:blip>
+                    <a:srcRect/>
+                    <a:stretch>
+                      <a:fillRect/>
+                    </a:stretch>
+                  </pic:blipFill>
+                  <pic:spPr bwMode="auto">
+                    <a:xfrm>
+                      <a:off x="0" y="0"/>
+                      <a:ext cx="180000" cy="180000"/>
+                    </a:xfrm>
+                    <a:prstGeom prst="rect">
+                      <a:avLst/>
+                    </a:prstGeom>
+                    <a:noFill/>
+                    <a:ln>
+                      <a:noFill/>
+                    </a:ln>
+                  </pic:spPr>
+                </pic:pic>
+              </a:graphicData>
+            </a:graphic>
+          </wp:inline>
+        </w:drawing>
+      </w:r>
+      <w:r>
+        <w:rPr>
+          <w:rFonts w:asciiTheme="majorHAnsi" w:eastAsia="Calibri" w:hAnsiTheme="majorHAnsi" w:cstheme="majorHAnsi"/>
+        </w:rPr>
+        <w:t xml:space="preserve"> et ciseaux</w:t>
+      </w:r>
+      <w:r>
+        <w:rPr>
+          <w:rFonts w:asciiTheme="majorHAnsi" w:eastAsia="Calibri" w:hAnsiTheme="majorHAnsi" w:cstheme="majorHAnsi"/>
+        </w:rPr>
+        <w:t xml:space="preserve"> </w:t>
+      </w:r>
+      <w:r>
+        <w:rPr>
+          <w:noProof/>
+        </w:rPr>
+        <w:drawing>
+          <wp:inline distT="0" distB="0" distL="0" distR="0" wp14:anchorId="66F9D68E" wp14:editId="19A8E1D3">
+            <wp:extent cx="180000" cy="180000"/>
+            <wp:effectExtent l="0" t="0" r="0" b="0"/>
+            <wp:docPr id="20" name="Image 20"/>
+            <wp:cNvGraphicFramePr>
+              <a:graphicFrameLocks xmlns:a="http://schemas.openxmlformats.org/drawingml/2006/main" noChangeAspect="1"/>
+            </wp:cNvGraphicFramePr>
+            <a:graphic xmlns:a="http://schemas.openxmlformats.org/drawingml/2006/main">
+              <a:graphicData uri="http://schemas.openxmlformats.org/drawingml/2006/picture">
+                <pic:pic xmlns:pic="http://schemas.openxmlformats.org/drawingml/2006/picture">
+                  <pic:nvPicPr>
+                    <pic:cNvPr id="0" name="Picture 5"/>
                     <pic:cNvPicPr>
                       <a:picLocks noChangeAspect="1" noChangeArrowheads="1"/>
                     </pic:cNvPicPr>
@@ -2040,23 +2200,17 @@
         <w:rPr>
           <w:rFonts w:asciiTheme="majorHAnsi" w:eastAsia="Calibri" w:hAnsiTheme="majorHAnsi" w:cstheme="majorHAnsi"/>
         </w:rPr>
-        <w:t xml:space="preserve"> et ciseaux</w:t>
-      </w:r>
-      <w:r>
-        <w:rPr>
-          <w:rFonts w:asciiTheme="majorHAnsi" w:eastAsia="Calibri" w:hAnsiTheme="majorHAnsi" w:cstheme="majorHAnsi"/>
-        </w:rPr>
-        <w:t xml:space="preserve"> </w:t>
+        <w:t xml:space="preserve">, ainsi que le roi </w:t>
       </w:r>
       <w:r>
         <w:rPr>
           <w:noProof/>
         </w:rPr>
         <w:drawing>
-          <wp:inline distT="0" distB="0" distL="0" distR="0" wp14:anchorId="66F9D68E" wp14:editId="19A8E1D3">
+          <wp:inline distT="0" distB="0" distL="0" distR="0" wp14:anchorId="41AB3C6A" wp14:editId="61397444">
             <wp:extent cx="180000" cy="180000"/>
             <wp:effectExtent l="0" t="0" r="0" b="0"/>
-            <wp:docPr id="20" name="Image 20"/>
+            <wp:docPr id="21" name="Image 21"/>
             <wp:cNvGraphicFramePr>
               <a:graphicFrameLocks xmlns:a="http://schemas.openxmlformats.org/drawingml/2006/main" noChangeAspect="1"/>
             </wp:cNvGraphicFramePr>
@@ -2064,7 +2218,652 @@
               <a:graphicData uri="http://schemas.openxmlformats.org/drawingml/2006/picture">
                 <pic:pic xmlns:pic="http://schemas.openxmlformats.org/drawingml/2006/picture">
                   <pic:nvPicPr>
-                    <pic:cNvPr id="0" name="Picture 5"/>
+                    <pic:cNvPr id="0" name="Picture 9"/>
+                    <pic:cNvPicPr>
+                      <a:picLocks noChangeAspect="1" noChangeArrowheads="1"/>
+                    </pic:cNvPicPr>
+                  </pic:nvPicPr>
+                  <pic:blipFill>
+                    <a:blip r:embed="rId17" cstate="print">
+                      <a:extLst>
+                        <a:ext uri="{28A0092B-C50C-407E-A947-70E740481C1C}">
+                          <a14:useLocalDpi xmlns:a14="http://schemas.microsoft.com/office/drawing/2010/main" val="0"/>
+                        </a:ext>
+                      </a:extLst>
+                    </a:blip>
+                    <a:srcRect/>
+                    <a:stretch>
+                      <a:fillRect/>
+                    </a:stretch>
+                  </pic:blipFill>
+                  <pic:spPr bwMode="auto">
+                    <a:xfrm>
+                      <a:off x="0" y="0"/>
+                      <a:ext cx="180000" cy="180000"/>
+                    </a:xfrm>
+                    <a:prstGeom prst="rect">
+                      <a:avLst/>
+                    </a:prstGeom>
+                    <a:noFill/>
+                    <a:ln>
+                      <a:noFill/>
+                    </a:ln>
+                  </pic:spPr>
+                </pic:pic>
+              </a:graphicData>
+            </a:graphic>
+          </wp:inline>
+        </w:drawing>
+      </w:r>
+      <w:r>
+        <w:rPr>
+          <w:rFonts w:asciiTheme="majorHAnsi" w:eastAsia="Calibri" w:hAnsiTheme="majorHAnsi" w:cstheme="majorHAnsi"/>
+        </w:rPr>
+        <w:t xml:space="preserve"> </w:t>
+      </w:r>
+      <w:r>
+        <w:rPr>
+          <w:rFonts w:asciiTheme="majorHAnsi" w:eastAsia="Calibri" w:hAnsiTheme="majorHAnsi" w:cstheme="majorHAnsi"/>
+        </w:rPr>
+        <w:t xml:space="preserve"> </w:t>
+      </w:r>
+      <w:r>
+        <w:rPr>
+          <w:rFonts w:asciiTheme="majorHAnsi" w:eastAsia="Calibri" w:hAnsiTheme="majorHAnsi" w:cstheme="majorHAnsi"/>
+        </w:rPr>
+        <w:t xml:space="preserve">et le sage </w:t>
+      </w:r>
+      <w:r>
+        <w:rPr>
+          <w:noProof/>
+        </w:rPr>
+        <w:drawing>
+          <wp:inline distT="0" distB="0" distL="0" distR="0" wp14:anchorId="36BC18AE" wp14:editId="690B9E3B">
+            <wp:extent cx="180000" cy="180000"/>
+            <wp:effectExtent l="0" t="0" r="0" b="0"/>
+            <wp:docPr id="23" name="Image 23"/>
+            <wp:cNvGraphicFramePr>
+              <a:graphicFrameLocks xmlns:a="http://schemas.openxmlformats.org/drawingml/2006/main" noChangeAspect="1"/>
+            </wp:cNvGraphicFramePr>
+            <a:graphic xmlns:a="http://schemas.openxmlformats.org/drawingml/2006/main">
+              <a:graphicData uri="http://schemas.openxmlformats.org/drawingml/2006/picture">
+                <pic:pic xmlns:pic="http://schemas.openxmlformats.org/drawingml/2006/picture">
+                  <pic:nvPicPr>
+                    <pic:cNvPr id="0" name="Picture 13"/>
+                    <pic:cNvPicPr>
+                      <a:picLocks noChangeAspect="1" noChangeArrowheads="1"/>
+                    </pic:cNvPicPr>
+                  </pic:nvPicPr>
+                  <pic:blipFill>
+                    <a:blip r:embed="rId16" cstate="print">
+                      <a:extLst>
+                        <a:ext uri="{28A0092B-C50C-407E-A947-70E740481C1C}">
+                          <a14:useLocalDpi xmlns:a14="http://schemas.microsoft.com/office/drawing/2010/main" val="0"/>
+                        </a:ext>
+                      </a:extLst>
+                    </a:blip>
+                    <a:srcRect/>
+                    <a:stretch>
+                      <a:fillRect/>
+                    </a:stretch>
+                  </pic:blipFill>
+                  <pic:spPr bwMode="auto">
+                    <a:xfrm>
+                      <a:off x="0" y="0"/>
+                      <a:ext cx="180000" cy="180000"/>
+                    </a:xfrm>
+                    <a:prstGeom prst="rect">
+                      <a:avLst/>
+                    </a:prstGeom>
+                    <a:noFill/>
+                    <a:ln>
+                      <a:noFill/>
+                    </a:ln>
+                  </pic:spPr>
+                </pic:pic>
+              </a:graphicData>
+            </a:graphic>
+          </wp:inline>
+        </w:drawing>
+      </w:r>
+      <w:r>
+        <w:rPr>
+          <w:rFonts w:asciiTheme="majorHAnsi" w:eastAsia="Calibri" w:hAnsiTheme="majorHAnsi" w:cstheme="majorHAnsi"/>
+        </w:rPr>
+        <w:t xml:space="preserve"> </w:t>
+      </w:r>
+      <w:r>
+        <w:rPr>
+          <w:rFonts w:asciiTheme="majorHAnsi" w:eastAsia="Calibri" w:hAnsiTheme="majorHAnsi" w:cstheme="majorHAnsi"/>
+        </w:rPr>
+        <w:t>;</w:t>
+      </w:r>
+    </w:p>
+    <w:p>
+      <w:pPr>
+        <w:numPr>
+          <w:ilvl w:val="2"/>
+          <w:numId w:val="3"/>
+        </w:numPr>
+        <w:jc w:val="both"/>
+        <w:rPr>
+          <w:rFonts w:asciiTheme="majorHAnsi" w:eastAsia="Calibri" w:hAnsiTheme="majorHAnsi" w:cstheme="majorHAnsi"/>
+        </w:rPr>
+      </w:pPr>
+      <w:r>
+        <w:rPr>
+          <w:rFonts w:asciiTheme="majorHAnsi" w:eastAsia="Calibri" w:hAnsiTheme="majorHAnsi" w:cstheme="majorHAnsi"/>
+        </w:rPr>
+        <w:t>feuille</w:t>
+      </w:r>
+      <w:r>
+        <w:rPr>
+          <w:rFonts w:asciiTheme="majorHAnsi" w:eastAsia="Calibri" w:hAnsiTheme="majorHAnsi" w:cstheme="majorHAnsi"/>
+        </w:rPr>
+        <w:t xml:space="preserve"> </w:t>
+      </w:r>
+      <w:r>
+        <w:rPr>
+          <w:noProof/>
+        </w:rPr>
+        <w:drawing>
+          <wp:inline distT="0" distB="0" distL="0" distR="0" wp14:anchorId="64DA420A" wp14:editId="2424696E">
+            <wp:extent cx="180000" cy="180000"/>
+            <wp:effectExtent l="0" t="0" r="0" b="0"/>
+            <wp:docPr id="29" name="Image 29"/>
+            <wp:cNvGraphicFramePr>
+              <a:graphicFrameLocks xmlns:a="http://schemas.openxmlformats.org/drawingml/2006/main" noChangeAspect="1"/>
+            </wp:cNvGraphicFramePr>
+            <a:graphic xmlns:a="http://schemas.openxmlformats.org/drawingml/2006/main">
+              <a:graphicData uri="http://schemas.openxmlformats.org/drawingml/2006/picture">
+                <pic:pic xmlns:pic="http://schemas.openxmlformats.org/drawingml/2006/picture">
+                  <pic:nvPicPr>
+                    <pic:cNvPr id="0" name="Picture 8"/>
+                    <pic:cNvPicPr>
+                      <a:picLocks noChangeAspect="1" noChangeArrowheads="1"/>
+                    </pic:cNvPicPr>
+                  </pic:nvPicPr>
+                  <pic:blipFill>
+                    <a:blip r:embed="rId20" cstate="print">
+                      <a:extLst>
+                        <a:ext uri="{28A0092B-C50C-407E-A947-70E740481C1C}">
+                          <a14:useLocalDpi xmlns:a14="http://schemas.microsoft.com/office/drawing/2010/main" val="0"/>
+                        </a:ext>
+                      </a:extLst>
+                    </a:blip>
+                    <a:srcRect/>
+                    <a:stretch>
+                      <a:fillRect/>
+                    </a:stretch>
+                  </pic:blipFill>
+                  <pic:spPr bwMode="auto">
+                    <a:xfrm>
+                      <a:off x="0" y="0"/>
+                      <a:ext cx="180000" cy="180000"/>
+                    </a:xfrm>
+                    <a:prstGeom prst="rect">
+                      <a:avLst/>
+                    </a:prstGeom>
+                    <a:noFill/>
+                    <a:ln>
+                      <a:noFill/>
+                    </a:ln>
+                  </pic:spPr>
+                </pic:pic>
+              </a:graphicData>
+            </a:graphic>
+          </wp:inline>
+        </w:drawing>
+      </w:r>
+      <w:r>
+        <w:rPr>
+          <w:rFonts w:asciiTheme="majorHAnsi" w:eastAsia="Calibri" w:hAnsiTheme="majorHAnsi" w:cstheme="majorHAnsi"/>
+        </w:rPr>
+        <w:t xml:space="preserve"> bat fou </w:t>
+      </w:r>
+      <w:r>
+        <w:rPr>
+          <w:noProof/>
+        </w:rPr>
+        <w:drawing>
+          <wp:inline distT="0" distB="0" distL="0" distR="0" wp14:anchorId="36AF171B" wp14:editId="76162AC4">
+            <wp:extent cx="180000" cy="180000"/>
+            <wp:effectExtent l="0" t="0" r="0" b="0"/>
+            <wp:docPr id="32" name="Image 32"/>
+            <wp:cNvGraphicFramePr>
+              <a:graphicFrameLocks xmlns:a="http://schemas.openxmlformats.org/drawingml/2006/main" noChangeAspect="1"/>
+            </wp:cNvGraphicFramePr>
+            <a:graphic xmlns:a="http://schemas.openxmlformats.org/drawingml/2006/main">
+              <a:graphicData uri="http://schemas.openxmlformats.org/drawingml/2006/picture">
+                <pic:pic xmlns:pic="http://schemas.openxmlformats.org/drawingml/2006/picture">
+                  <pic:nvPicPr>
+                    <pic:cNvPr id="0" name="Picture 7"/>
+                    <pic:cNvPicPr>
+                      <a:picLocks noChangeAspect="1" noChangeArrowheads="1"/>
+                    </pic:cNvPicPr>
+                  </pic:nvPicPr>
+                  <pic:blipFill>
+                    <a:blip r:embed="rId15" cstate="print">
+                      <a:extLst>
+                        <a:ext uri="{28A0092B-C50C-407E-A947-70E740481C1C}">
+                          <a14:useLocalDpi xmlns:a14="http://schemas.microsoft.com/office/drawing/2010/main" val="0"/>
+                        </a:ext>
+                      </a:extLst>
+                    </a:blip>
+                    <a:srcRect/>
+                    <a:stretch>
+                      <a:fillRect/>
+                    </a:stretch>
+                  </pic:blipFill>
+                  <pic:spPr bwMode="auto">
+                    <a:xfrm>
+                      <a:off x="0" y="0"/>
+                      <a:ext cx="180000" cy="180000"/>
+                    </a:xfrm>
+                    <a:prstGeom prst="rect">
+                      <a:avLst/>
+                    </a:prstGeom>
+                    <a:noFill/>
+                    <a:ln>
+                      <a:noFill/>
+                    </a:ln>
+                  </pic:spPr>
+                </pic:pic>
+              </a:graphicData>
+            </a:graphic>
+          </wp:inline>
+        </w:drawing>
+      </w:r>
+      <w:r>
+        <w:rPr>
+          <w:rFonts w:asciiTheme="majorHAnsi" w:eastAsia="Calibri" w:hAnsiTheme="majorHAnsi" w:cstheme="majorHAnsi"/>
+        </w:rPr>
+        <w:t xml:space="preserve"> </w:t>
+      </w:r>
+      <w:r>
+        <w:rPr>
+          <w:rFonts w:asciiTheme="majorHAnsi" w:eastAsia="Calibri" w:hAnsiTheme="majorHAnsi" w:cstheme="majorHAnsi"/>
+        </w:rPr>
+        <w:t>et pierre</w:t>
+      </w:r>
+      <w:r>
+        <w:rPr>
+          <w:rFonts w:asciiTheme="majorHAnsi" w:eastAsia="Calibri" w:hAnsiTheme="majorHAnsi" w:cstheme="majorHAnsi"/>
+        </w:rPr>
+        <w:t xml:space="preserve"> </w:t>
+      </w:r>
+      <w:r>
+        <w:rPr>
+          <w:noProof/>
+        </w:rPr>
+        <w:drawing>
+          <wp:inline distT="0" distB="0" distL="0" distR="0" wp14:anchorId="51BFD884" wp14:editId="47E22209">
+            <wp:extent cx="180000" cy="180000"/>
+            <wp:effectExtent l="0" t="0" r="0" b="0"/>
+            <wp:docPr id="35" name="Image 35"/>
+            <wp:cNvGraphicFramePr>
+              <a:graphicFrameLocks xmlns:a="http://schemas.openxmlformats.org/drawingml/2006/main" noChangeAspect="1"/>
+            </wp:cNvGraphicFramePr>
+            <a:graphic xmlns:a="http://schemas.openxmlformats.org/drawingml/2006/main">
+              <a:graphicData uri="http://schemas.openxmlformats.org/drawingml/2006/picture">
+                <pic:pic xmlns:pic="http://schemas.openxmlformats.org/drawingml/2006/picture">
+                  <pic:nvPicPr>
+                    <pic:cNvPr id="0" name="Picture 1"/>
+                    <pic:cNvPicPr>
+                      <a:picLocks noChangeAspect="1" noChangeArrowheads="1"/>
+                    </pic:cNvPicPr>
+                  </pic:nvPicPr>
+                  <pic:blipFill>
+                    <a:blip r:embed="rId12" cstate="print">
+                      <a:extLst>
+                        <a:ext uri="{28A0092B-C50C-407E-A947-70E740481C1C}">
+                          <a14:useLocalDpi xmlns:a14="http://schemas.microsoft.com/office/drawing/2010/main" val="0"/>
+                        </a:ext>
+                      </a:extLst>
+                    </a:blip>
+                    <a:srcRect/>
+                    <a:stretch>
+                      <a:fillRect/>
+                    </a:stretch>
+                  </pic:blipFill>
+                  <pic:spPr bwMode="auto">
+                    <a:xfrm>
+                      <a:off x="0" y="0"/>
+                      <a:ext cx="180000" cy="180000"/>
+                    </a:xfrm>
+                    <a:prstGeom prst="rect">
+                      <a:avLst/>
+                    </a:prstGeom>
+                    <a:noFill/>
+                    <a:ln>
+                      <a:noFill/>
+                    </a:ln>
+                  </pic:spPr>
+                </pic:pic>
+              </a:graphicData>
+            </a:graphic>
+          </wp:inline>
+        </w:drawing>
+      </w:r>
+      <w:r>
+        <w:rPr>
+          <w:rFonts w:asciiTheme="majorHAnsi" w:eastAsia="Calibri" w:hAnsiTheme="majorHAnsi" w:cstheme="majorHAnsi"/>
+        </w:rPr>
+        <w:t xml:space="preserve">, </w:t>
+      </w:r>
+      <w:r>
+        <w:rPr>
+          <w:rFonts w:asciiTheme="majorHAnsi" w:eastAsia="Calibri" w:hAnsiTheme="majorHAnsi" w:cstheme="majorHAnsi"/>
+        </w:rPr>
+        <w:t xml:space="preserve">ainsi que le roi </w:t>
+      </w:r>
+      <w:r>
+        <w:rPr>
+          <w:noProof/>
+        </w:rPr>
+        <w:drawing>
+          <wp:inline distT="0" distB="0" distL="0" distR="0" wp14:anchorId="66437969" wp14:editId="4595A2E3">
+            <wp:extent cx="180000" cy="180000"/>
+            <wp:effectExtent l="0" t="0" r="0" b="0"/>
+            <wp:docPr id="24" name="Image 24"/>
+            <wp:cNvGraphicFramePr>
+              <a:graphicFrameLocks xmlns:a="http://schemas.openxmlformats.org/drawingml/2006/main" noChangeAspect="1"/>
+            </wp:cNvGraphicFramePr>
+            <a:graphic xmlns:a="http://schemas.openxmlformats.org/drawingml/2006/main">
+              <a:graphicData uri="http://schemas.openxmlformats.org/drawingml/2006/picture">
+                <pic:pic xmlns:pic="http://schemas.openxmlformats.org/drawingml/2006/picture">
+                  <pic:nvPicPr>
+                    <pic:cNvPr id="0" name="Picture 9"/>
+                    <pic:cNvPicPr>
+                      <a:picLocks noChangeAspect="1" noChangeArrowheads="1"/>
+                    </pic:cNvPicPr>
+                  </pic:nvPicPr>
+                  <pic:blipFill>
+                    <a:blip r:embed="rId17" cstate="print">
+                      <a:extLst>
+                        <a:ext uri="{28A0092B-C50C-407E-A947-70E740481C1C}">
+                          <a14:useLocalDpi xmlns:a14="http://schemas.microsoft.com/office/drawing/2010/main" val="0"/>
+                        </a:ext>
+                      </a:extLst>
+                    </a:blip>
+                    <a:srcRect/>
+                    <a:stretch>
+                      <a:fillRect/>
+                    </a:stretch>
+                  </pic:blipFill>
+                  <pic:spPr bwMode="auto">
+                    <a:xfrm>
+                      <a:off x="0" y="0"/>
+                      <a:ext cx="180000" cy="180000"/>
+                    </a:xfrm>
+                    <a:prstGeom prst="rect">
+                      <a:avLst/>
+                    </a:prstGeom>
+                    <a:noFill/>
+                    <a:ln>
+                      <a:noFill/>
+                    </a:ln>
+                  </pic:spPr>
+                </pic:pic>
+              </a:graphicData>
+            </a:graphic>
+          </wp:inline>
+        </w:drawing>
+      </w:r>
+      <w:r>
+        <w:rPr>
+          <w:rFonts w:asciiTheme="majorHAnsi" w:eastAsia="Calibri" w:hAnsiTheme="majorHAnsi" w:cstheme="majorHAnsi"/>
+        </w:rPr>
+        <w:t xml:space="preserve"> </w:t>
+      </w:r>
+      <w:r>
+        <w:rPr>
+          <w:rFonts w:asciiTheme="majorHAnsi" w:eastAsia="Calibri" w:hAnsiTheme="majorHAnsi" w:cstheme="majorHAnsi"/>
+        </w:rPr>
+        <w:t xml:space="preserve"> </w:t>
+      </w:r>
+      <w:r>
+        <w:rPr>
+          <w:rFonts w:asciiTheme="majorHAnsi" w:eastAsia="Calibri" w:hAnsiTheme="majorHAnsi" w:cstheme="majorHAnsi"/>
+        </w:rPr>
+        <w:t xml:space="preserve">et le sage </w:t>
+      </w:r>
+      <w:r>
+        <w:rPr>
+          <w:noProof/>
+        </w:rPr>
+        <w:drawing>
+          <wp:inline distT="0" distB="0" distL="0" distR="0" wp14:anchorId="1896C4F8" wp14:editId="6B0F2426">
+            <wp:extent cx="180000" cy="180000"/>
+            <wp:effectExtent l="0" t="0" r="0" b="0"/>
+            <wp:docPr id="25" name="Image 25"/>
+            <wp:cNvGraphicFramePr>
+              <a:graphicFrameLocks xmlns:a="http://schemas.openxmlformats.org/drawingml/2006/main" noChangeAspect="1"/>
+            </wp:cNvGraphicFramePr>
+            <a:graphic xmlns:a="http://schemas.openxmlformats.org/drawingml/2006/main">
+              <a:graphicData uri="http://schemas.openxmlformats.org/drawingml/2006/picture">
+                <pic:pic xmlns:pic="http://schemas.openxmlformats.org/drawingml/2006/picture">
+                  <pic:nvPicPr>
+                    <pic:cNvPr id="0" name="Picture 13"/>
+                    <pic:cNvPicPr>
+                      <a:picLocks noChangeAspect="1" noChangeArrowheads="1"/>
+                    </pic:cNvPicPr>
+                  </pic:nvPicPr>
+                  <pic:blipFill>
+                    <a:blip r:embed="rId16" cstate="print">
+                      <a:extLst>
+                        <a:ext uri="{28A0092B-C50C-407E-A947-70E740481C1C}">
+                          <a14:useLocalDpi xmlns:a14="http://schemas.microsoft.com/office/drawing/2010/main" val="0"/>
+                        </a:ext>
+                      </a:extLst>
+                    </a:blip>
+                    <a:srcRect/>
+                    <a:stretch>
+                      <a:fillRect/>
+                    </a:stretch>
+                  </pic:blipFill>
+                  <pic:spPr bwMode="auto">
+                    <a:xfrm>
+                      <a:off x="0" y="0"/>
+                      <a:ext cx="180000" cy="180000"/>
+                    </a:xfrm>
+                    <a:prstGeom prst="rect">
+                      <a:avLst/>
+                    </a:prstGeom>
+                    <a:noFill/>
+                    <a:ln>
+                      <a:noFill/>
+                    </a:ln>
+                  </pic:spPr>
+                </pic:pic>
+              </a:graphicData>
+            </a:graphic>
+          </wp:inline>
+        </w:drawing>
+      </w:r>
+      <w:r>
+        <w:rPr>
+          <w:rFonts w:asciiTheme="majorHAnsi" w:eastAsia="Calibri" w:hAnsiTheme="majorHAnsi" w:cstheme="majorHAnsi"/>
+        </w:rPr>
+        <w:t xml:space="preserve"> </w:t>
+      </w:r>
+      <w:r>
+        <w:rPr>
+          <w:rFonts w:asciiTheme="majorHAnsi" w:eastAsia="Calibri" w:hAnsiTheme="majorHAnsi" w:cstheme="majorHAnsi"/>
+        </w:rPr>
+        <w:t>;</w:t>
+      </w:r>
+    </w:p>
+    <w:p>
+      <w:pPr>
+        <w:numPr>
+          <w:ilvl w:val="2"/>
+          <w:numId w:val="3"/>
+        </w:numPr>
+        <w:jc w:val="both"/>
+        <w:rPr>
+          <w:rFonts w:asciiTheme="majorHAnsi" w:eastAsia="Calibri" w:hAnsiTheme="majorHAnsi" w:cstheme="majorHAnsi"/>
+        </w:rPr>
+      </w:pPr>
+      <w:r>
+        <w:rPr>
+          <w:rFonts w:asciiTheme="majorHAnsi" w:eastAsia="Calibri" w:hAnsiTheme="majorHAnsi" w:cstheme="majorHAnsi"/>
+        </w:rPr>
+        <w:t xml:space="preserve">ciseaux </w:t>
+      </w:r>
+      <w:r>
+        <w:rPr>
+          <w:noProof/>
+        </w:rPr>
+        <w:drawing>
+          <wp:inline distT="0" distB="0" distL="0" distR="0" wp14:anchorId="06F9B2A2" wp14:editId="3446AF91">
+            <wp:extent cx="180000" cy="180000"/>
+            <wp:effectExtent l="0" t="0" r="0" b="0"/>
+            <wp:docPr id="30" name="Image 30"/>
+            <wp:cNvGraphicFramePr>
+              <a:graphicFrameLocks xmlns:a="http://schemas.openxmlformats.org/drawingml/2006/main" noChangeAspect="1"/>
+            </wp:cNvGraphicFramePr>
+            <a:graphic xmlns:a="http://schemas.openxmlformats.org/drawingml/2006/main">
+              <a:graphicData uri="http://schemas.openxmlformats.org/drawingml/2006/picture">
+                <pic:pic xmlns:pic="http://schemas.openxmlformats.org/drawingml/2006/picture">
+                  <pic:nvPicPr>
+                    <pic:cNvPr id="0" name="Picture 10"/>
+                    <pic:cNvPicPr>
+                      <a:picLocks noChangeAspect="1" noChangeArrowheads="1"/>
+                    </pic:cNvPicPr>
+                  </pic:nvPicPr>
+                  <pic:blipFill>
+                    <a:blip r:embed="rId21" cstate="print">
+                      <a:extLst>
+                        <a:ext uri="{28A0092B-C50C-407E-A947-70E740481C1C}">
+                          <a14:useLocalDpi xmlns:a14="http://schemas.microsoft.com/office/drawing/2010/main" val="0"/>
+                        </a:ext>
+                      </a:extLst>
+                    </a:blip>
+                    <a:srcRect/>
+                    <a:stretch>
+                      <a:fillRect/>
+                    </a:stretch>
+                  </pic:blipFill>
+                  <pic:spPr bwMode="auto">
+                    <a:xfrm>
+                      <a:off x="0" y="0"/>
+                      <a:ext cx="180000" cy="180000"/>
+                    </a:xfrm>
+                    <a:prstGeom prst="rect">
+                      <a:avLst/>
+                    </a:prstGeom>
+                    <a:noFill/>
+                    <a:ln>
+                      <a:noFill/>
+                    </a:ln>
+                  </pic:spPr>
+                </pic:pic>
+              </a:graphicData>
+            </a:graphic>
+          </wp:inline>
+        </w:drawing>
+      </w:r>
+      <w:r>
+        <w:rPr>
+          <w:rFonts w:asciiTheme="majorHAnsi" w:eastAsia="Calibri" w:hAnsiTheme="majorHAnsi" w:cstheme="majorHAnsi"/>
+        </w:rPr>
+        <w:t xml:space="preserve"> </w:t>
+      </w:r>
+      <w:r>
+        <w:rPr>
+          <w:rFonts w:asciiTheme="majorHAnsi" w:eastAsia="Calibri" w:hAnsiTheme="majorHAnsi" w:cstheme="majorHAnsi"/>
+        </w:rPr>
+        <w:t xml:space="preserve">bat fou </w:t>
+      </w:r>
+      <w:r>
+        <w:rPr>
+          <w:noProof/>
+        </w:rPr>
+        <w:drawing>
+          <wp:inline distT="0" distB="0" distL="0" distR="0" wp14:anchorId="1038066A" wp14:editId="505ABA18">
+            <wp:extent cx="180000" cy="180000"/>
+            <wp:effectExtent l="0" t="0" r="0" b="0"/>
+            <wp:docPr id="33" name="Image 33"/>
+            <wp:cNvGraphicFramePr>
+              <a:graphicFrameLocks xmlns:a="http://schemas.openxmlformats.org/drawingml/2006/main" noChangeAspect="1"/>
+            </wp:cNvGraphicFramePr>
+            <a:graphic xmlns:a="http://schemas.openxmlformats.org/drawingml/2006/main">
+              <a:graphicData uri="http://schemas.openxmlformats.org/drawingml/2006/picture">
+                <pic:pic xmlns:pic="http://schemas.openxmlformats.org/drawingml/2006/picture">
+                  <pic:nvPicPr>
+                    <pic:cNvPr id="0" name="Picture 7"/>
+                    <pic:cNvPicPr>
+                      <a:picLocks noChangeAspect="1" noChangeArrowheads="1"/>
+                    </pic:cNvPicPr>
+                  </pic:nvPicPr>
+                  <pic:blipFill>
+                    <a:blip r:embed="rId15" cstate="print">
+                      <a:extLst>
+                        <a:ext uri="{28A0092B-C50C-407E-A947-70E740481C1C}">
+                          <a14:useLocalDpi xmlns:a14="http://schemas.microsoft.com/office/drawing/2010/main" val="0"/>
+                        </a:ext>
+                      </a:extLst>
+                    </a:blip>
+                    <a:srcRect/>
+                    <a:stretch>
+                      <a:fillRect/>
+                    </a:stretch>
+                  </pic:blipFill>
+                  <pic:spPr bwMode="auto">
+                    <a:xfrm>
+                      <a:off x="0" y="0"/>
+                      <a:ext cx="180000" cy="180000"/>
+                    </a:xfrm>
+                    <a:prstGeom prst="rect">
+                      <a:avLst/>
+                    </a:prstGeom>
+                    <a:noFill/>
+                    <a:ln>
+                      <a:noFill/>
+                    </a:ln>
+                  </pic:spPr>
+                </pic:pic>
+              </a:graphicData>
+            </a:graphic>
+          </wp:inline>
+        </w:drawing>
+      </w:r>
+      <w:r>
+        <w:rPr>
+          <w:rFonts w:asciiTheme="majorHAnsi" w:eastAsia="Calibri" w:hAnsiTheme="majorHAnsi" w:cstheme="majorHAnsi"/>
+        </w:rPr>
+        <w:t xml:space="preserve"> </w:t>
+      </w:r>
+      <w:r>
+        <w:rPr>
+          <w:rFonts w:asciiTheme="majorHAnsi" w:eastAsia="Calibri" w:hAnsiTheme="majorHAnsi" w:cstheme="majorHAnsi"/>
+        </w:rPr>
+        <w:t>et feuille</w:t>
+      </w:r>
+      <w:r>
+        <w:rPr>
+          <w:rFonts w:asciiTheme="majorHAnsi" w:eastAsia="Calibri" w:hAnsiTheme="majorHAnsi" w:cstheme="majorHAnsi"/>
+        </w:rPr>
+        <w:t xml:space="preserve"> </w:t>
+      </w:r>
+      <w:r>
+        <w:rPr>
+          <w:noProof/>
+        </w:rPr>
+        <w:drawing>
+          <wp:inline distT="0" distB="0" distL="0" distR="0" wp14:anchorId="164610D6" wp14:editId="1900A2B5">
+            <wp:extent cx="180000" cy="180000"/>
+            <wp:effectExtent l="0" t="0" r="0" b="0"/>
+            <wp:docPr id="36" name="Image 36"/>
+            <wp:cNvGraphicFramePr>
+              <a:graphicFrameLocks xmlns:a="http://schemas.openxmlformats.org/drawingml/2006/main" noChangeAspect="1"/>
+            </wp:cNvGraphicFramePr>
+            <a:graphic xmlns:a="http://schemas.openxmlformats.org/drawingml/2006/main">
+              <a:graphicData uri="http://schemas.openxmlformats.org/drawingml/2006/picture">
+                <pic:pic xmlns:pic="http://schemas.openxmlformats.org/drawingml/2006/picture">
+                  <pic:nvPicPr>
+                    <pic:cNvPr id="0" name="Picture 3"/>
                     <pic:cNvPicPr>
                       <a:picLocks noChangeAspect="1" noChangeArrowheads="1"/>
                     </pic:cNvPicPr>
@@ -2112,10 +2911,10 @@
           <w:noProof/>
         </w:rPr>
         <w:drawing>
-          <wp:inline distT="0" distB="0" distL="0" distR="0" wp14:anchorId="41AB3C6A" wp14:editId="61397444">
+          <wp:inline distT="0" distB="0" distL="0" distR="0" wp14:anchorId="56F9867D" wp14:editId="3DA95741">
             <wp:extent cx="180000" cy="180000"/>
             <wp:effectExtent l="0" t="0" r="0" b="0"/>
-            <wp:docPr id="21" name="Image 21"/>
+            <wp:docPr id="26" name="Image 26"/>
             <wp:cNvGraphicFramePr>
               <a:graphicFrameLocks xmlns:a="http://schemas.openxmlformats.org/drawingml/2006/main" noChangeAspect="1"/>
             </wp:cNvGraphicFramePr>
@@ -2124,6 +2923,77 @@
                 <pic:pic xmlns:pic="http://schemas.openxmlformats.org/drawingml/2006/picture">
                   <pic:nvPicPr>
                     <pic:cNvPr id="0" name="Picture 9"/>
+                    <pic:cNvPicPr>
+                      <a:picLocks noChangeAspect="1" noChangeArrowheads="1"/>
+                    </pic:cNvPicPr>
+                  </pic:nvPicPr>
+                  <pic:blipFill>
+                    <a:blip r:embed="rId17" cstate="print">
+                      <a:extLst>
+                        <a:ext uri="{28A0092B-C50C-407E-A947-70E740481C1C}">
+                          <a14:useLocalDpi xmlns:a14="http://schemas.microsoft.com/office/drawing/2010/main" val="0"/>
+                        </a:ext>
+                      </a:extLst>
+                    </a:blip>
+                    <a:srcRect/>
+                    <a:stretch>
+                      <a:fillRect/>
+                    </a:stretch>
+                  </pic:blipFill>
+                  <pic:spPr bwMode="auto">
+                    <a:xfrm>
+                      <a:off x="0" y="0"/>
+                      <a:ext cx="180000" cy="180000"/>
+                    </a:xfrm>
+                    <a:prstGeom prst="rect">
+                      <a:avLst/>
+                    </a:prstGeom>
+                    <a:noFill/>
+                    <a:ln>
+                      <a:noFill/>
+                    </a:ln>
+                  </pic:spPr>
+                </pic:pic>
+              </a:graphicData>
+            </a:graphic>
+          </wp:inline>
+        </w:drawing>
+      </w:r>
+      <w:r>
+        <w:rPr>
+          <w:rFonts w:asciiTheme="majorHAnsi" w:eastAsia="Calibri" w:hAnsiTheme="majorHAnsi" w:cstheme="majorHAnsi"/>
+        </w:rPr>
+        <w:t xml:space="preserve"> </w:t>
+      </w:r>
+      <w:r>
+        <w:rPr>
+          <w:rFonts w:asciiTheme="majorHAnsi" w:eastAsia="Calibri" w:hAnsiTheme="majorHAnsi" w:cstheme="majorHAnsi"/>
+        </w:rPr>
+        <w:t xml:space="preserve"> </w:t>
+      </w:r>
+      <w:r>
+        <w:rPr>
+          <w:rFonts w:asciiTheme="majorHAnsi" w:eastAsia="Calibri" w:hAnsiTheme="majorHAnsi" w:cstheme="majorHAnsi"/>
+        </w:rPr>
+        <w:t xml:space="preserve">et le sage </w:t>
+      </w:r>
+      <w:r>
+        <w:rPr>
+          <w:noProof/>
+        </w:rPr>
+        <w:drawing>
+          <wp:inline distT="0" distB="0" distL="0" distR="0" wp14:anchorId="13D233FF" wp14:editId="02216A4C">
+            <wp:extent cx="180000" cy="180000"/>
+            <wp:effectExtent l="0" t="0" r="0" b="0"/>
+            <wp:docPr id="27" name="Image 27"/>
+            <wp:cNvGraphicFramePr>
+              <a:graphicFrameLocks xmlns:a="http://schemas.openxmlformats.org/drawingml/2006/main" noChangeAspect="1"/>
+            </wp:cNvGraphicFramePr>
+            <a:graphic xmlns:a="http://schemas.openxmlformats.org/drawingml/2006/main">
+              <a:graphicData uri="http://schemas.openxmlformats.org/drawingml/2006/picture">
+                <pic:pic xmlns:pic="http://schemas.openxmlformats.org/drawingml/2006/picture">
+                  <pic:nvPicPr>
+                    <pic:cNvPr id="0" name="Picture 13"/>
                     <pic:cNvPicPr>
                       <a:picLocks noChangeAspect="1" noChangeArrowheads="1"/>
                     </pic:cNvPicPr>
@@ -2170,23 +3040,35 @@
         <w:rPr>
           <w:rFonts w:asciiTheme="majorHAnsi" w:eastAsia="Calibri" w:hAnsiTheme="majorHAnsi" w:cstheme="majorHAnsi"/>
         </w:rPr>
-        <w:t xml:space="preserve"> </w:t>
-      </w:r>
-      <w:r>
-        <w:rPr>
-          <w:rFonts w:asciiTheme="majorHAnsi" w:eastAsia="Calibri" w:hAnsiTheme="majorHAnsi" w:cstheme="majorHAnsi"/>
-        </w:rPr>
-        <w:t xml:space="preserve">et le sage </w:t>
+        <w:t>;</w:t>
+      </w:r>
+    </w:p>
+    <w:p>
+      <w:pPr>
+        <w:numPr>
+          <w:ilvl w:val="2"/>
+          <w:numId w:val="3"/>
+        </w:numPr>
+        <w:jc w:val="both"/>
+        <w:rPr>
+          <w:rFonts w:asciiTheme="majorHAnsi" w:eastAsia="Calibri" w:hAnsiTheme="majorHAnsi" w:cstheme="majorHAnsi"/>
+        </w:rPr>
+      </w:pPr>
+      <w:r>
+        <w:rPr>
+          <w:rFonts w:asciiTheme="majorHAnsi" w:eastAsia="Calibri" w:hAnsiTheme="majorHAnsi" w:cstheme="majorHAnsi"/>
+        </w:rPr>
+        <w:t xml:space="preserve">fou </w:t>
       </w:r>
       <w:r>
         <w:rPr>
           <w:noProof/>
         </w:rPr>
         <w:drawing>
-          <wp:inline distT="0" distB="0" distL="0" distR="0" wp14:anchorId="36BC18AE" wp14:editId="690B9E3B">
+          <wp:inline distT="0" distB="0" distL="0" distR="0" wp14:anchorId="7359BEB6" wp14:editId="54F63F48">
             <wp:extent cx="180000" cy="180000"/>
             <wp:effectExtent l="0" t="0" r="0" b="0"/>
-            <wp:docPr id="23" name="Image 23"/>
+            <wp:docPr id="31" name="Image 31"/>
             <wp:cNvGraphicFramePr>
               <a:graphicFrameLocks xmlns:a="http://schemas.openxmlformats.org/drawingml/2006/main" noChangeAspect="1"/>
             </wp:cNvGraphicFramePr>
@@ -2194,7 +3076,78 @@
               <a:graphicData uri="http://schemas.openxmlformats.org/drawingml/2006/picture">
                 <pic:pic xmlns:pic="http://schemas.openxmlformats.org/drawingml/2006/picture">
                   <pic:nvPicPr>
-                    <pic:cNvPr id="0" name="Picture 13"/>
+                    <pic:cNvPr id="0" name="Picture 12"/>
+                    <pic:cNvPicPr>
+                      <a:picLocks noChangeAspect="1" noChangeArrowheads="1"/>
+                    </pic:cNvPicPr>
+                  </pic:nvPicPr>
+                  <pic:blipFill>
+                    <a:blip r:embed="rId22" cstate="print">
+                      <a:extLst>
+                        <a:ext uri="{28A0092B-C50C-407E-A947-70E740481C1C}">
+                          <a14:useLocalDpi xmlns:a14="http://schemas.microsoft.com/office/drawing/2010/main" val="0"/>
+                        </a:ext>
+                      </a:extLst>
+                    </a:blip>
+                    <a:srcRect/>
+                    <a:stretch>
+                      <a:fillRect/>
+                    </a:stretch>
+                  </pic:blipFill>
+                  <pic:spPr bwMode="auto">
+                    <a:xfrm>
+                      <a:off x="0" y="0"/>
+                      <a:ext cx="180000" cy="180000"/>
+                    </a:xfrm>
+                    <a:prstGeom prst="rect">
+                      <a:avLst/>
+                    </a:prstGeom>
+                    <a:noFill/>
+                    <a:ln>
+                      <a:noFill/>
+                    </a:ln>
+                  </pic:spPr>
+                </pic:pic>
+              </a:graphicData>
+            </a:graphic>
+          </wp:inline>
+        </w:drawing>
+      </w:r>
+      <w:r>
+        <w:rPr>
+          <w:rFonts w:asciiTheme="majorHAnsi" w:eastAsia="Calibri" w:hAnsiTheme="majorHAnsi" w:cstheme="majorHAnsi"/>
+        </w:rPr>
+        <w:t xml:space="preserve"> </w:t>
+      </w:r>
+      <w:r>
+        <w:rPr>
+          <w:rFonts w:asciiTheme="majorHAnsi" w:eastAsia="Calibri" w:hAnsiTheme="majorHAnsi" w:cstheme="majorHAnsi"/>
+        </w:rPr>
+        <w:t>bat fou</w:t>
+      </w:r>
+      <w:r>
+        <w:rPr>
+          <w:rFonts w:asciiTheme="majorHAnsi" w:eastAsia="Calibri" w:hAnsiTheme="majorHAnsi" w:cstheme="majorHAnsi"/>
+        </w:rPr>
+        <w:t xml:space="preserve"> </w:t>
+      </w:r>
+      <w:r>
+        <w:rPr>
+          <w:noProof/>
+        </w:rPr>
+        <w:drawing>
+          <wp:inline distT="0" distB="0" distL="0" distR="0" wp14:anchorId="45DDF5BA" wp14:editId="6F28B769">
+            <wp:extent cx="180000" cy="180000"/>
+            <wp:effectExtent l="0" t="0" r="0" b="0"/>
+            <wp:docPr id="34" name="Image 34"/>
+            <wp:cNvGraphicFramePr>
+              <a:graphicFrameLocks xmlns:a="http://schemas.openxmlformats.org/drawingml/2006/main" noChangeAspect="1"/>
+            </wp:cNvGraphicFramePr>
+            <a:graphic xmlns:a="http://schemas.openxmlformats.org/drawingml/2006/main">
+              <a:graphicData uri="http://schemas.openxmlformats.org/drawingml/2006/picture">
+                <pic:pic xmlns:pic="http://schemas.openxmlformats.org/drawingml/2006/picture">
+                  <pic:nvPicPr>
+                    <pic:cNvPr id="0" name="Picture 7"/>
                     <pic:cNvPicPr>
                       <a:picLocks noChangeAspect="1" noChangeArrowheads="1"/>
                     </pic:cNvPicPr>
@@ -2235,47 +3188,23 @@
         <w:rPr>
           <w:rFonts w:asciiTheme="majorHAnsi" w:eastAsia="Calibri" w:hAnsiTheme="majorHAnsi" w:cstheme="majorHAnsi"/>
         </w:rPr>
+        <w:t>, pierre</w:t>
+      </w:r>
+      <w:r>
+        <w:rPr>
+          <w:rFonts w:asciiTheme="majorHAnsi" w:eastAsia="Calibri" w:hAnsiTheme="majorHAnsi" w:cstheme="majorHAnsi"/>
+        </w:rPr>
         <w:t xml:space="preserve"> </w:t>
       </w:r>
       <w:r>
         <w:rPr>
-          <w:rFonts w:asciiTheme="majorHAnsi" w:eastAsia="Calibri" w:hAnsiTheme="majorHAnsi" w:cstheme="majorHAnsi"/>
-        </w:rPr>
-        <w:t>;</w:t>
-      </w:r>
-    </w:p>
-    <w:p>
-      <w:pPr>
-        <w:numPr>
-          <w:ilvl w:val="2"/>
-          <w:numId w:val="3"/>
-        </w:numPr>
-        <w:jc w:val="both"/>
-        <w:rPr>
-          <w:rFonts w:asciiTheme="majorHAnsi" w:eastAsia="Calibri" w:hAnsiTheme="majorHAnsi" w:cstheme="majorHAnsi"/>
-        </w:rPr>
-      </w:pPr>
-      <w:r>
-        <w:rPr>
-          <w:rFonts w:asciiTheme="majorHAnsi" w:eastAsia="Calibri" w:hAnsiTheme="majorHAnsi" w:cstheme="majorHAnsi"/>
-        </w:rPr>
-        <w:t>feuille</w:t>
-      </w:r>
-      <w:r>
-        <w:rPr>
-          <w:rFonts w:asciiTheme="majorHAnsi" w:eastAsia="Calibri" w:hAnsiTheme="majorHAnsi" w:cstheme="majorHAnsi"/>
-        </w:rPr>
-        <w:t xml:space="preserve"> </w:t>
-      </w:r>
-      <w:r>
-        <w:rPr>
           <w:noProof/>
         </w:rPr>
         <w:drawing>
-          <wp:inline distT="0" distB="0" distL="0" distR="0" wp14:anchorId="64DA420A" wp14:editId="2424696E">
+          <wp:inline distT="0" distB="0" distL="0" distR="0" wp14:anchorId="32D3410A" wp14:editId="6D72FA97">
             <wp:extent cx="180000" cy="180000"/>
             <wp:effectExtent l="0" t="0" r="0" b="0"/>
-            <wp:docPr id="29" name="Image 29"/>
+            <wp:docPr id="37" name="Image 37"/>
             <wp:cNvGraphicFramePr>
               <a:graphicFrameLocks xmlns:a="http://schemas.openxmlformats.org/drawingml/2006/main" noChangeAspect="1"/>
             </wp:cNvGraphicFramePr>
@@ -2283,13 +3212,13 @@
               <a:graphicData uri="http://schemas.openxmlformats.org/drawingml/2006/picture">
                 <pic:pic xmlns:pic="http://schemas.openxmlformats.org/drawingml/2006/picture">
                   <pic:nvPicPr>
-                    <pic:cNvPr id="0" name="Picture 8"/>
+                    <pic:cNvPr id="0" name="Picture 1"/>
                     <pic:cNvPicPr>
                       <a:picLocks noChangeAspect="1" noChangeArrowheads="1"/>
                     </pic:cNvPicPr>
                   </pic:nvPicPr>
                   <pic:blipFill>
-                    <a:blip r:embed="rId19" cstate="print">
+                    <a:blip r:embed="rId12" cstate="print">
                       <a:extLst>
                         <a:ext uri="{28A0092B-C50C-407E-A947-70E740481C1C}">
                           <a14:useLocalDpi xmlns:a14="http://schemas.microsoft.com/office/drawing/2010/main" val="0"/>
@@ -2324,17 +3253,17 @@
         <w:rPr>
           <w:rFonts w:asciiTheme="majorHAnsi" w:eastAsia="Calibri" w:hAnsiTheme="majorHAnsi" w:cstheme="majorHAnsi"/>
         </w:rPr>
-        <w:t xml:space="preserve"> bat fou </w:t>
+        <w:t xml:space="preserve">, feuille </w:t>
       </w:r>
       <w:r>
         <w:rPr>
           <w:noProof/>
         </w:rPr>
         <w:drawing>
-          <wp:inline distT="0" distB="0" distL="0" distR="0" wp14:anchorId="36AF171B" wp14:editId="76162AC4">
+          <wp:inline distT="0" distB="0" distL="0" distR="0" wp14:anchorId="25166672" wp14:editId="6764D816">
             <wp:extent cx="180000" cy="180000"/>
             <wp:effectExtent l="0" t="0" r="0" b="0"/>
-            <wp:docPr id="32" name="Image 32"/>
+            <wp:docPr id="40" name="Image 40"/>
             <wp:cNvGraphicFramePr>
               <a:graphicFrameLocks xmlns:a="http://schemas.openxmlformats.org/drawingml/2006/main" noChangeAspect="1"/>
             </wp:cNvGraphicFramePr>
@@ -2342,7 +3271,78 @@
               <a:graphicData uri="http://schemas.openxmlformats.org/drawingml/2006/picture">
                 <pic:pic xmlns:pic="http://schemas.openxmlformats.org/drawingml/2006/picture">
                   <pic:nvPicPr>
-                    <pic:cNvPr id="0" name="Picture 7"/>
+                    <pic:cNvPr id="0" name="Picture 3"/>
+                    <pic:cNvPicPr>
+                      <a:picLocks noChangeAspect="1" noChangeArrowheads="1"/>
+                    </pic:cNvPicPr>
+                  </pic:nvPicPr>
+                  <pic:blipFill>
+                    <a:blip r:embed="rId13" cstate="print">
+                      <a:extLst>
+                        <a:ext uri="{28A0092B-C50C-407E-A947-70E740481C1C}">
+                          <a14:useLocalDpi xmlns:a14="http://schemas.microsoft.com/office/drawing/2010/main" val="0"/>
+                        </a:ext>
+                      </a:extLst>
+                    </a:blip>
+                    <a:srcRect/>
+                    <a:stretch>
+                      <a:fillRect/>
+                    </a:stretch>
+                  </pic:blipFill>
+                  <pic:spPr bwMode="auto">
+                    <a:xfrm>
+                      <a:off x="0" y="0"/>
+                      <a:ext cx="180000" cy="180000"/>
+                    </a:xfrm>
+                    <a:prstGeom prst="rect">
+                      <a:avLst/>
+                    </a:prstGeom>
+                    <a:noFill/>
+                    <a:ln>
+                      <a:noFill/>
+                    </a:ln>
+                  </pic:spPr>
+                </pic:pic>
+              </a:graphicData>
+            </a:graphic>
+          </wp:inline>
+        </w:drawing>
+      </w:r>
+      <w:r>
+        <w:rPr>
+          <w:rFonts w:asciiTheme="majorHAnsi" w:eastAsia="Calibri" w:hAnsiTheme="majorHAnsi" w:cstheme="majorHAnsi"/>
+        </w:rPr>
+        <w:t xml:space="preserve"> </w:t>
+      </w:r>
+      <w:r>
+        <w:rPr>
+          <w:rFonts w:asciiTheme="majorHAnsi" w:eastAsia="Calibri" w:hAnsiTheme="majorHAnsi" w:cstheme="majorHAnsi"/>
+        </w:rPr>
+        <w:t>et ciseaux</w:t>
+      </w:r>
+      <w:r>
+        <w:rPr>
+          <w:rFonts w:asciiTheme="majorHAnsi" w:eastAsia="Calibri" w:hAnsiTheme="majorHAnsi" w:cstheme="majorHAnsi"/>
+        </w:rPr>
+        <w:t xml:space="preserve"> </w:t>
+      </w:r>
+      <w:r>
+        <w:rPr>
+          <w:noProof/>
+        </w:rPr>
+        <w:drawing>
+          <wp:inline distT="0" distB="0" distL="0" distR="0" wp14:anchorId="727B699C" wp14:editId="038F6A74">
+            <wp:extent cx="180000" cy="180000"/>
+            <wp:effectExtent l="0" t="0" r="0" b="0"/>
+            <wp:docPr id="41" name="Image 41"/>
+            <wp:cNvGraphicFramePr>
+              <a:graphicFrameLocks xmlns:a="http://schemas.openxmlformats.org/drawingml/2006/main" noChangeAspect="1"/>
+            </wp:cNvGraphicFramePr>
+            <a:graphic xmlns:a="http://schemas.openxmlformats.org/drawingml/2006/main">
+              <a:graphicData uri="http://schemas.openxmlformats.org/drawingml/2006/picture">
+                <pic:pic xmlns:pic="http://schemas.openxmlformats.org/drawingml/2006/picture">
+                  <pic:nvPicPr>
+                    <pic:cNvPr id="0" name="Picture 5"/>
                     <pic:cNvPicPr>
                       <a:picLocks noChangeAspect="1" noChangeArrowheads="1"/>
                     </pic:cNvPicPr>
@@ -2383,29 +3383,23 @@
         <w:rPr>
           <w:rFonts w:asciiTheme="majorHAnsi" w:eastAsia="Calibri" w:hAnsiTheme="majorHAnsi" w:cstheme="majorHAnsi"/>
         </w:rPr>
+        <w:t>, ainsi que le roi</w:t>
+      </w:r>
+      <w:r>
+        <w:rPr>
+          <w:rFonts w:asciiTheme="majorHAnsi" w:eastAsia="Calibri" w:hAnsiTheme="majorHAnsi" w:cstheme="majorHAnsi"/>
+        </w:rPr>
         <w:t xml:space="preserve"> </w:t>
       </w:r>
       <w:r>
         <w:rPr>
-          <w:rFonts w:asciiTheme="majorHAnsi" w:eastAsia="Calibri" w:hAnsiTheme="majorHAnsi" w:cstheme="majorHAnsi"/>
-        </w:rPr>
-        <w:t>et pierre</w:t>
-      </w:r>
-      <w:r>
-        <w:rPr>
-          <w:rFonts w:asciiTheme="majorHAnsi" w:eastAsia="Calibri" w:hAnsiTheme="majorHAnsi" w:cstheme="majorHAnsi"/>
-        </w:rPr>
-        <w:t xml:space="preserve"> </w:t>
-      </w:r>
-      <w:r>
-        <w:rPr>
           <w:noProof/>
         </w:rPr>
         <w:drawing>
-          <wp:inline distT="0" distB="0" distL="0" distR="0" wp14:anchorId="51BFD884" wp14:editId="47E22209">
+          <wp:inline distT="0" distB="0" distL="0" distR="0" wp14:anchorId="3BE3358C" wp14:editId="168A0FA2">
             <wp:extent cx="180000" cy="180000"/>
             <wp:effectExtent l="0" t="0" r="0" b="0"/>
-            <wp:docPr id="35" name="Image 35"/>
+            <wp:docPr id="28" name="Image 28"/>
             <wp:cNvGraphicFramePr>
               <a:graphicFrameLocks xmlns:a="http://schemas.openxmlformats.org/drawingml/2006/main" noChangeAspect="1"/>
             </wp:cNvGraphicFramePr>
@@ -2413,13 +3407,13 @@
               <a:graphicData uri="http://schemas.openxmlformats.org/drawingml/2006/picture">
                 <pic:pic xmlns:pic="http://schemas.openxmlformats.org/drawingml/2006/picture">
                   <pic:nvPicPr>
-                    <pic:cNvPr id="0" name="Picture 1"/>
+                    <pic:cNvPr id="0" name="Picture 9"/>
                     <pic:cNvPicPr>
                       <a:picLocks noChangeAspect="1" noChangeArrowheads="1"/>
                     </pic:cNvPicPr>
                   </pic:nvPicPr>
                   <pic:blipFill>
-                    <a:blip r:embed="rId11" cstate="print">
+                    <a:blip r:embed="rId17" cstate="print">
                       <a:extLst>
                         <a:ext uri="{28A0092B-C50C-407E-A947-70E740481C1C}">
                           <a14:useLocalDpi xmlns:a14="http://schemas.microsoft.com/office/drawing/2010/main" val="0"/>
@@ -2454,905 +3448,6 @@
         <w:rPr>
           <w:rFonts w:asciiTheme="majorHAnsi" w:eastAsia="Calibri" w:hAnsiTheme="majorHAnsi" w:cstheme="majorHAnsi"/>
         </w:rPr>
-        <w:t xml:space="preserve">, </w:t>
-      </w:r>
-      <w:r>
-        <w:rPr>
-          <w:rFonts w:asciiTheme="majorHAnsi" w:eastAsia="Calibri" w:hAnsiTheme="majorHAnsi" w:cstheme="majorHAnsi"/>
-        </w:rPr>
-        <w:t xml:space="preserve">ainsi que le roi </w:t>
-      </w:r>
-      <w:r>
-        <w:rPr>
-          <w:noProof/>
-        </w:rPr>
-        <w:drawing>
-          <wp:inline distT="0" distB="0" distL="0" distR="0" wp14:anchorId="66437969" wp14:editId="4595A2E3">
-            <wp:extent cx="180000" cy="180000"/>
-            <wp:effectExtent l="0" t="0" r="0" b="0"/>
-            <wp:docPr id="24" name="Image 24"/>
-            <wp:cNvGraphicFramePr>
-              <a:graphicFrameLocks xmlns:a="http://schemas.openxmlformats.org/drawingml/2006/main" noChangeAspect="1"/>
-            </wp:cNvGraphicFramePr>
-            <a:graphic xmlns:a="http://schemas.openxmlformats.org/drawingml/2006/main">
-              <a:graphicData uri="http://schemas.openxmlformats.org/drawingml/2006/picture">
-                <pic:pic xmlns:pic="http://schemas.openxmlformats.org/drawingml/2006/picture">
-                  <pic:nvPicPr>
-                    <pic:cNvPr id="0" name="Picture 9"/>
-                    <pic:cNvPicPr>
-                      <a:picLocks noChangeAspect="1" noChangeArrowheads="1"/>
-                    </pic:cNvPicPr>
-                  </pic:nvPicPr>
-                  <pic:blipFill>
-                    <a:blip r:embed="rId16" cstate="print">
-                      <a:extLst>
-                        <a:ext uri="{28A0092B-C50C-407E-A947-70E740481C1C}">
-                          <a14:useLocalDpi xmlns:a14="http://schemas.microsoft.com/office/drawing/2010/main" val="0"/>
-                        </a:ext>
-                      </a:extLst>
-                    </a:blip>
-                    <a:srcRect/>
-                    <a:stretch>
-                      <a:fillRect/>
-                    </a:stretch>
-                  </pic:blipFill>
-                  <pic:spPr bwMode="auto">
-                    <a:xfrm>
-                      <a:off x="0" y="0"/>
-                      <a:ext cx="180000" cy="180000"/>
-                    </a:xfrm>
-                    <a:prstGeom prst="rect">
-                      <a:avLst/>
-                    </a:prstGeom>
-                    <a:noFill/>
-                    <a:ln>
-                      <a:noFill/>
-                    </a:ln>
-                  </pic:spPr>
-                </pic:pic>
-              </a:graphicData>
-            </a:graphic>
-          </wp:inline>
-        </w:drawing>
-      </w:r>
-      <w:r>
-        <w:rPr>
-          <w:rFonts w:asciiTheme="majorHAnsi" w:eastAsia="Calibri" w:hAnsiTheme="majorHAnsi" w:cstheme="majorHAnsi"/>
-        </w:rPr>
-        <w:t xml:space="preserve"> </w:t>
-      </w:r>
-      <w:r>
-        <w:rPr>
-          <w:rFonts w:asciiTheme="majorHAnsi" w:eastAsia="Calibri" w:hAnsiTheme="majorHAnsi" w:cstheme="majorHAnsi"/>
-        </w:rPr>
-        <w:t xml:space="preserve"> </w:t>
-      </w:r>
-      <w:r>
-        <w:rPr>
-          <w:rFonts w:asciiTheme="majorHAnsi" w:eastAsia="Calibri" w:hAnsiTheme="majorHAnsi" w:cstheme="majorHAnsi"/>
-        </w:rPr>
-        <w:t xml:space="preserve">et le sage </w:t>
-      </w:r>
-      <w:r>
-        <w:rPr>
-          <w:noProof/>
-        </w:rPr>
-        <w:drawing>
-          <wp:inline distT="0" distB="0" distL="0" distR="0" wp14:anchorId="1896C4F8" wp14:editId="6B0F2426">
-            <wp:extent cx="180000" cy="180000"/>
-            <wp:effectExtent l="0" t="0" r="0" b="0"/>
-            <wp:docPr id="25" name="Image 25"/>
-            <wp:cNvGraphicFramePr>
-              <a:graphicFrameLocks xmlns:a="http://schemas.openxmlformats.org/drawingml/2006/main" noChangeAspect="1"/>
-            </wp:cNvGraphicFramePr>
-            <a:graphic xmlns:a="http://schemas.openxmlformats.org/drawingml/2006/main">
-              <a:graphicData uri="http://schemas.openxmlformats.org/drawingml/2006/picture">
-                <pic:pic xmlns:pic="http://schemas.openxmlformats.org/drawingml/2006/picture">
-                  <pic:nvPicPr>
-                    <pic:cNvPr id="0" name="Picture 13"/>
-                    <pic:cNvPicPr>
-                      <a:picLocks noChangeAspect="1" noChangeArrowheads="1"/>
-                    </pic:cNvPicPr>
-                  </pic:nvPicPr>
-                  <pic:blipFill>
-                    <a:blip r:embed="rId15" cstate="print">
-                      <a:extLst>
-                        <a:ext uri="{28A0092B-C50C-407E-A947-70E740481C1C}">
-                          <a14:useLocalDpi xmlns:a14="http://schemas.microsoft.com/office/drawing/2010/main" val="0"/>
-                        </a:ext>
-                      </a:extLst>
-                    </a:blip>
-                    <a:srcRect/>
-                    <a:stretch>
-                      <a:fillRect/>
-                    </a:stretch>
-                  </pic:blipFill>
-                  <pic:spPr bwMode="auto">
-                    <a:xfrm>
-                      <a:off x="0" y="0"/>
-                      <a:ext cx="180000" cy="180000"/>
-                    </a:xfrm>
-                    <a:prstGeom prst="rect">
-                      <a:avLst/>
-                    </a:prstGeom>
-                    <a:noFill/>
-                    <a:ln>
-                      <a:noFill/>
-                    </a:ln>
-                  </pic:spPr>
-                </pic:pic>
-              </a:graphicData>
-            </a:graphic>
-          </wp:inline>
-        </w:drawing>
-      </w:r>
-      <w:r>
-        <w:rPr>
-          <w:rFonts w:asciiTheme="majorHAnsi" w:eastAsia="Calibri" w:hAnsiTheme="majorHAnsi" w:cstheme="majorHAnsi"/>
-        </w:rPr>
-        <w:t xml:space="preserve"> </w:t>
-      </w:r>
-      <w:r>
-        <w:rPr>
-          <w:rFonts w:asciiTheme="majorHAnsi" w:eastAsia="Calibri" w:hAnsiTheme="majorHAnsi" w:cstheme="majorHAnsi"/>
-        </w:rPr>
-        <w:t>;</w:t>
-      </w:r>
-    </w:p>
-    <w:p>
-      <w:pPr>
-        <w:numPr>
-          <w:ilvl w:val="2"/>
-          <w:numId w:val="3"/>
-        </w:numPr>
-        <w:jc w:val="both"/>
-        <w:rPr>
-          <w:rFonts w:asciiTheme="majorHAnsi" w:eastAsia="Calibri" w:hAnsiTheme="majorHAnsi" w:cstheme="majorHAnsi"/>
-        </w:rPr>
-      </w:pPr>
-      <w:r>
-        <w:rPr>
-          <w:rFonts w:asciiTheme="majorHAnsi" w:eastAsia="Calibri" w:hAnsiTheme="majorHAnsi" w:cstheme="majorHAnsi"/>
-        </w:rPr>
-        <w:t xml:space="preserve">ciseaux </w:t>
-      </w:r>
-      <w:r>
-        <w:rPr>
-          <w:noProof/>
-        </w:rPr>
-        <w:drawing>
-          <wp:inline distT="0" distB="0" distL="0" distR="0" wp14:anchorId="06F9B2A2" wp14:editId="3446AF91">
-            <wp:extent cx="180000" cy="180000"/>
-            <wp:effectExtent l="0" t="0" r="0" b="0"/>
-            <wp:docPr id="30" name="Image 30"/>
-            <wp:cNvGraphicFramePr>
-              <a:graphicFrameLocks xmlns:a="http://schemas.openxmlformats.org/drawingml/2006/main" noChangeAspect="1"/>
-            </wp:cNvGraphicFramePr>
-            <a:graphic xmlns:a="http://schemas.openxmlformats.org/drawingml/2006/main">
-              <a:graphicData uri="http://schemas.openxmlformats.org/drawingml/2006/picture">
-                <pic:pic xmlns:pic="http://schemas.openxmlformats.org/drawingml/2006/picture">
-                  <pic:nvPicPr>
-                    <pic:cNvPr id="0" name="Picture 10"/>
-                    <pic:cNvPicPr>
-                      <a:picLocks noChangeAspect="1" noChangeArrowheads="1"/>
-                    </pic:cNvPicPr>
-                  </pic:nvPicPr>
-                  <pic:blipFill>
-                    <a:blip r:embed="rId20" cstate="print">
-                      <a:extLst>
-                        <a:ext uri="{28A0092B-C50C-407E-A947-70E740481C1C}">
-                          <a14:useLocalDpi xmlns:a14="http://schemas.microsoft.com/office/drawing/2010/main" val="0"/>
-                        </a:ext>
-                      </a:extLst>
-                    </a:blip>
-                    <a:srcRect/>
-                    <a:stretch>
-                      <a:fillRect/>
-                    </a:stretch>
-                  </pic:blipFill>
-                  <pic:spPr bwMode="auto">
-                    <a:xfrm>
-                      <a:off x="0" y="0"/>
-                      <a:ext cx="180000" cy="180000"/>
-                    </a:xfrm>
-                    <a:prstGeom prst="rect">
-                      <a:avLst/>
-                    </a:prstGeom>
-                    <a:noFill/>
-                    <a:ln>
-                      <a:noFill/>
-                    </a:ln>
-                  </pic:spPr>
-                </pic:pic>
-              </a:graphicData>
-            </a:graphic>
-          </wp:inline>
-        </w:drawing>
-      </w:r>
-      <w:r>
-        <w:rPr>
-          <w:rFonts w:asciiTheme="majorHAnsi" w:eastAsia="Calibri" w:hAnsiTheme="majorHAnsi" w:cstheme="majorHAnsi"/>
-        </w:rPr>
-        <w:t xml:space="preserve"> </w:t>
-      </w:r>
-      <w:r>
-        <w:rPr>
-          <w:rFonts w:asciiTheme="majorHAnsi" w:eastAsia="Calibri" w:hAnsiTheme="majorHAnsi" w:cstheme="majorHAnsi"/>
-        </w:rPr>
-        <w:t xml:space="preserve">bat fou </w:t>
-      </w:r>
-      <w:r>
-        <w:rPr>
-          <w:noProof/>
-        </w:rPr>
-        <w:drawing>
-          <wp:inline distT="0" distB="0" distL="0" distR="0" wp14:anchorId="1038066A" wp14:editId="505ABA18">
-            <wp:extent cx="180000" cy="180000"/>
-            <wp:effectExtent l="0" t="0" r="0" b="0"/>
-            <wp:docPr id="33" name="Image 33"/>
-            <wp:cNvGraphicFramePr>
-              <a:graphicFrameLocks xmlns:a="http://schemas.openxmlformats.org/drawingml/2006/main" noChangeAspect="1"/>
-            </wp:cNvGraphicFramePr>
-            <a:graphic xmlns:a="http://schemas.openxmlformats.org/drawingml/2006/main">
-              <a:graphicData uri="http://schemas.openxmlformats.org/drawingml/2006/picture">
-                <pic:pic xmlns:pic="http://schemas.openxmlformats.org/drawingml/2006/picture">
-                  <pic:nvPicPr>
-                    <pic:cNvPr id="0" name="Picture 7"/>
-                    <pic:cNvPicPr>
-                      <a:picLocks noChangeAspect="1" noChangeArrowheads="1"/>
-                    </pic:cNvPicPr>
-                  </pic:nvPicPr>
-                  <pic:blipFill>
-                    <a:blip r:embed="rId14" cstate="print">
-                      <a:extLst>
-                        <a:ext uri="{28A0092B-C50C-407E-A947-70E740481C1C}">
-                          <a14:useLocalDpi xmlns:a14="http://schemas.microsoft.com/office/drawing/2010/main" val="0"/>
-                        </a:ext>
-                      </a:extLst>
-                    </a:blip>
-                    <a:srcRect/>
-                    <a:stretch>
-                      <a:fillRect/>
-                    </a:stretch>
-                  </pic:blipFill>
-                  <pic:spPr bwMode="auto">
-                    <a:xfrm>
-                      <a:off x="0" y="0"/>
-                      <a:ext cx="180000" cy="180000"/>
-                    </a:xfrm>
-                    <a:prstGeom prst="rect">
-                      <a:avLst/>
-                    </a:prstGeom>
-                    <a:noFill/>
-                    <a:ln>
-                      <a:noFill/>
-                    </a:ln>
-                  </pic:spPr>
-                </pic:pic>
-              </a:graphicData>
-            </a:graphic>
-          </wp:inline>
-        </w:drawing>
-      </w:r>
-      <w:r>
-        <w:rPr>
-          <w:rFonts w:asciiTheme="majorHAnsi" w:eastAsia="Calibri" w:hAnsiTheme="majorHAnsi" w:cstheme="majorHAnsi"/>
-        </w:rPr>
-        <w:t xml:space="preserve"> </w:t>
-      </w:r>
-      <w:r>
-        <w:rPr>
-          <w:rFonts w:asciiTheme="majorHAnsi" w:eastAsia="Calibri" w:hAnsiTheme="majorHAnsi" w:cstheme="majorHAnsi"/>
-        </w:rPr>
-        <w:t>et feuille</w:t>
-      </w:r>
-      <w:r>
-        <w:rPr>
-          <w:rFonts w:asciiTheme="majorHAnsi" w:eastAsia="Calibri" w:hAnsiTheme="majorHAnsi" w:cstheme="majorHAnsi"/>
-        </w:rPr>
-        <w:t xml:space="preserve"> </w:t>
-      </w:r>
-      <w:r>
-        <w:rPr>
-          <w:noProof/>
-        </w:rPr>
-        <w:drawing>
-          <wp:inline distT="0" distB="0" distL="0" distR="0" wp14:anchorId="164610D6" wp14:editId="1900A2B5">
-            <wp:extent cx="180000" cy="180000"/>
-            <wp:effectExtent l="0" t="0" r="0" b="0"/>
-            <wp:docPr id="36" name="Image 36"/>
-            <wp:cNvGraphicFramePr>
-              <a:graphicFrameLocks xmlns:a="http://schemas.openxmlformats.org/drawingml/2006/main" noChangeAspect="1"/>
-            </wp:cNvGraphicFramePr>
-            <a:graphic xmlns:a="http://schemas.openxmlformats.org/drawingml/2006/main">
-              <a:graphicData uri="http://schemas.openxmlformats.org/drawingml/2006/picture">
-                <pic:pic xmlns:pic="http://schemas.openxmlformats.org/drawingml/2006/picture">
-                  <pic:nvPicPr>
-                    <pic:cNvPr id="0" name="Picture 3"/>
-                    <pic:cNvPicPr>
-                      <a:picLocks noChangeAspect="1" noChangeArrowheads="1"/>
-                    </pic:cNvPicPr>
-                  </pic:nvPicPr>
-                  <pic:blipFill>
-                    <a:blip r:embed="rId12" cstate="print">
-                      <a:extLst>
-                        <a:ext uri="{28A0092B-C50C-407E-A947-70E740481C1C}">
-                          <a14:useLocalDpi xmlns:a14="http://schemas.microsoft.com/office/drawing/2010/main" val="0"/>
-                        </a:ext>
-                      </a:extLst>
-                    </a:blip>
-                    <a:srcRect/>
-                    <a:stretch>
-                      <a:fillRect/>
-                    </a:stretch>
-                  </pic:blipFill>
-                  <pic:spPr bwMode="auto">
-                    <a:xfrm>
-                      <a:off x="0" y="0"/>
-                      <a:ext cx="180000" cy="180000"/>
-                    </a:xfrm>
-                    <a:prstGeom prst="rect">
-                      <a:avLst/>
-                    </a:prstGeom>
-                    <a:noFill/>
-                    <a:ln>
-                      <a:noFill/>
-                    </a:ln>
-                  </pic:spPr>
-                </pic:pic>
-              </a:graphicData>
-            </a:graphic>
-          </wp:inline>
-        </w:drawing>
-      </w:r>
-      <w:r>
-        <w:rPr>
-          <w:rFonts w:asciiTheme="majorHAnsi" w:eastAsia="Calibri" w:hAnsiTheme="majorHAnsi" w:cstheme="majorHAnsi"/>
-        </w:rPr>
-        <w:t xml:space="preserve">, ainsi que le roi </w:t>
-      </w:r>
-      <w:r>
-        <w:rPr>
-          <w:noProof/>
-        </w:rPr>
-        <w:drawing>
-          <wp:inline distT="0" distB="0" distL="0" distR="0" wp14:anchorId="56F9867D" wp14:editId="3DA95741">
-            <wp:extent cx="180000" cy="180000"/>
-            <wp:effectExtent l="0" t="0" r="0" b="0"/>
-            <wp:docPr id="26" name="Image 26"/>
-            <wp:cNvGraphicFramePr>
-              <a:graphicFrameLocks xmlns:a="http://schemas.openxmlformats.org/drawingml/2006/main" noChangeAspect="1"/>
-            </wp:cNvGraphicFramePr>
-            <a:graphic xmlns:a="http://schemas.openxmlformats.org/drawingml/2006/main">
-              <a:graphicData uri="http://schemas.openxmlformats.org/drawingml/2006/picture">
-                <pic:pic xmlns:pic="http://schemas.openxmlformats.org/drawingml/2006/picture">
-                  <pic:nvPicPr>
-                    <pic:cNvPr id="0" name="Picture 9"/>
-                    <pic:cNvPicPr>
-                      <a:picLocks noChangeAspect="1" noChangeArrowheads="1"/>
-                    </pic:cNvPicPr>
-                  </pic:nvPicPr>
-                  <pic:blipFill>
-                    <a:blip r:embed="rId16" cstate="print">
-                      <a:extLst>
-                        <a:ext uri="{28A0092B-C50C-407E-A947-70E740481C1C}">
-                          <a14:useLocalDpi xmlns:a14="http://schemas.microsoft.com/office/drawing/2010/main" val="0"/>
-                        </a:ext>
-                      </a:extLst>
-                    </a:blip>
-                    <a:srcRect/>
-                    <a:stretch>
-                      <a:fillRect/>
-                    </a:stretch>
-                  </pic:blipFill>
-                  <pic:spPr bwMode="auto">
-                    <a:xfrm>
-                      <a:off x="0" y="0"/>
-                      <a:ext cx="180000" cy="180000"/>
-                    </a:xfrm>
-                    <a:prstGeom prst="rect">
-                      <a:avLst/>
-                    </a:prstGeom>
-                    <a:noFill/>
-                    <a:ln>
-                      <a:noFill/>
-                    </a:ln>
-                  </pic:spPr>
-                </pic:pic>
-              </a:graphicData>
-            </a:graphic>
-          </wp:inline>
-        </w:drawing>
-      </w:r>
-      <w:r>
-        <w:rPr>
-          <w:rFonts w:asciiTheme="majorHAnsi" w:eastAsia="Calibri" w:hAnsiTheme="majorHAnsi" w:cstheme="majorHAnsi"/>
-        </w:rPr>
-        <w:t xml:space="preserve"> </w:t>
-      </w:r>
-      <w:r>
-        <w:rPr>
-          <w:rFonts w:asciiTheme="majorHAnsi" w:eastAsia="Calibri" w:hAnsiTheme="majorHAnsi" w:cstheme="majorHAnsi"/>
-        </w:rPr>
-        <w:t xml:space="preserve"> </w:t>
-      </w:r>
-      <w:r>
-        <w:rPr>
-          <w:rFonts w:asciiTheme="majorHAnsi" w:eastAsia="Calibri" w:hAnsiTheme="majorHAnsi" w:cstheme="majorHAnsi"/>
-        </w:rPr>
-        <w:t xml:space="preserve">et le sage </w:t>
-      </w:r>
-      <w:r>
-        <w:rPr>
-          <w:noProof/>
-        </w:rPr>
-        <w:drawing>
-          <wp:inline distT="0" distB="0" distL="0" distR="0" wp14:anchorId="13D233FF" wp14:editId="02216A4C">
-            <wp:extent cx="180000" cy="180000"/>
-            <wp:effectExtent l="0" t="0" r="0" b="0"/>
-            <wp:docPr id="27" name="Image 27"/>
-            <wp:cNvGraphicFramePr>
-              <a:graphicFrameLocks xmlns:a="http://schemas.openxmlformats.org/drawingml/2006/main" noChangeAspect="1"/>
-            </wp:cNvGraphicFramePr>
-            <a:graphic xmlns:a="http://schemas.openxmlformats.org/drawingml/2006/main">
-              <a:graphicData uri="http://schemas.openxmlformats.org/drawingml/2006/picture">
-                <pic:pic xmlns:pic="http://schemas.openxmlformats.org/drawingml/2006/picture">
-                  <pic:nvPicPr>
-                    <pic:cNvPr id="0" name="Picture 13"/>
-                    <pic:cNvPicPr>
-                      <a:picLocks noChangeAspect="1" noChangeArrowheads="1"/>
-                    </pic:cNvPicPr>
-                  </pic:nvPicPr>
-                  <pic:blipFill>
-                    <a:blip r:embed="rId15" cstate="print">
-                      <a:extLst>
-                        <a:ext uri="{28A0092B-C50C-407E-A947-70E740481C1C}">
-                          <a14:useLocalDpi xmlns:a14="http://schemas.microsoft.com/office/drawing/2010/main" val="0"/>
-                        </a:ext>
-                      </a:extLst>
-                    </a:blip>
-                    <a:srcRect/>
-                    <a:stretch>
-                      <a:fillRect/>
-                    </a:stretch>
-                  </pic:blipFill>
-                  <pic:spPr bwMode="auto">
-                    <a:xfrm>
-                      <a:off x="0" y="0"/>
-                      <a:ext cx="180000" cy="180000"/>
-                    </a:xfrm>
-                    <a:prstGeom prst="rect">
-                      <a:avLst/>
-                    </a:prstGeom>
-                    <a:noFill/>
-                    <a:ln>
-                      <a:noFill/>
-                    </a:ln>
-                  </pic:spPr>
-                </pic:pic>
-              </a:graphicData>
-            </a:graphic>
-          </wp:inline>
-        </w:drawing>
-      </w:r>
-      <w:r>
-        <w:rPr>
-          <w:rFonts w:asciiTheme="majorHAnsi" w:eastAsia="Calibri" w:hAnsiTheme="majorHAnsi" w:cstheme="majorHAnsi"/>
-        </w:rPr>
-        <w:t xml:space="preserve"> </w:t>
-      </w:r>
-      <w:r>
-        <w:rPr>
-          <w:rFonts w:asciiTheme="majorHAnsi" w:eastAsia="Calibri" w:hAnsiTheme="majorHAnsi" w:cstheme="majorHAnsi"/>
-        </w:rPr>
-        <w:t>;</w:t>
-      </w:r>
-    </w:p>
-    <w:p>
-      <w:pPr>
-        <w:numPr>
-          <w:ilvl w:val="2"/>
-          <w:numId w:val="3"/>
-        </w:numPr>
-        <w:jc w:val="both"/>
-        <w:rPr>
-          <w:rFonts w:asciiTheme="majorHAnsi" w:eastAsia="Calibri" w:hAnsiTheme="majorHAnsi" w:cstheme="majorHAnsi"/>
-        </w:rPr>
-      </w:pPr>
-      <w:r>
-        <w:rPr>
-          <w:rFonts w:asciiTheme="majorHAnsi" w:eastAsia="Calibri" w:hAnsiTheme="majorHAnsi" w:cstheme="majorHAnsi"/>
-        </w:rPr>
-        <w:t xml:space="preserve">fou </w:t>
-      </w:r>
-      <w:r>
-        <w:rPr>
-          <w:noProof/>
-        </w:rPr>
-        <w:drawing>
-          <wp:inline distT="0" distB="0" distL="0" distR="0" wp14:anchorId="7359BEB6" wp14:editId="54F63F48">
-            <wp:extent cx="180000" cy="180000"/>
-            <wp:effectExtent l="0" t="0" r="0" b="0"/>
-            <wp:docPr id="31" name="Image 31"/>
-            <wp:cNvGraphicFramePr>
-              <a:graphicFrameLocks xmlns:a="http://schemas.openxmlformats.org/drawingml/2006/main" noChangeAspect="1"/>
-            </wp:cNvGraphicFramePr>
-            <a:graphic xmlns:a="http://schemas.openxmlformats.org/drawingml/2006/main">
-              <a:graphicData uri="http://schemas.openxmlformats.org/drawingml/2006/picture">
-                <pic:pic xmlns:pic="http://schemas.openxmlformats.org/drawingml/2006/picture">
-                  <pic:nvPicPr>
-                    <pic:cNvPr id="0" name="Picture 12"/>
-                    <pic:cNvPicPr>
-                      <a:picLocks noChangeAspect="1" noChangeArrowheads="1"/>
-                    </pic:cNvPicPr>
-                  </pic:nvPicPr>
-                  <pic:blipFill>
-                    <a:blip r:embed="rId21" cstate="print">
-                      <a:extLst>
-                        <a:ext uri="{28A0092B-C50C-407E-A947-70E740481C1C}">
-                          <a14:useLocalDpi xmlns:a14="http://schemas.microsoft.com/office/drawing/2010/main" val="0"/>
-                        </a:ext>
-                      </a:extLst>
-                    </a:blip>
-                    <a:srcRect/>
-                    <a:stretch>
-                      <a:fillRect/>
-                    </a:stretch>
-                  </pic:blipFill>
-                  <pic:spPr bwMode="auto">
-                    <a:xfrm>
-                      <a:off x="0" y="0"/>
-                      <a:ext cx="180000" cy="180000"/>
-                    </a:xfrm>
-                    <a:prstGeom prst="rect">
-                      <a:avLst/>
-                    </a:prstGeom>
-                    <a:noFill/>
-                    <a:ln>
-                      <a:noFill/>
-                    </a:ln>
-                  </pic:spPr>
-                </pic:pic>
-              </a:graphicData>
-            </a:graphic>
-          </wp:inline>
-        </w:drawing>
-      </w:r>
-      <w:r>
-        <w:rPr>
-          <w:rFonts w:asciiTheme="majorHAnsi" w:eastAsia="Calibri" w:hAnsiTheme="majorHAnsi" w:cstheme="majorHAnsi"/>
-        </w:rPr>
-        <w:t xml:space="preserve"> </w:t>
-      </w:r>
-      <w:r>
-        <w:rPr>
-          <w:rFonts w:asciiTheme="majorHAnsi" w:eastAsia="Calibri" w:hAnsiTheme="majorHAnsi" w:cstheme="majorHAnsi"/>
-        </w:rPr>
-        <w:t>bat fou</w:t>
-      </w:r>
-      <w:r>
-        <w:rPr>
-          <w:rFonts w:asciiTheme="majorHAnsi" w:eastAsia="Calibri" w:hAnsiTheme="majorHAnsi" w:cstheme="majorHAnsi"/>
-        </w:rPr>
-        <w:t xml:space="preserve"> </w:t>
-      </w:r>
-      <w:r>
-        <w:rPr>
-          <w:noProof/>
-        </w:rPr>
-        <w:drawing>
-          <wp:inline distT="0" distB="0" distL="0" distR="0" wp14:anchorId="45DDF5BA" wp14:editId="6F28B769">
-            <wp:extent cx="180000" cy="180000"/>
-            <wp:effectExtent l="0" t="0" r="0" b="0"/>
-            <wp:docPr id="34" name="Image 34"/>
-            <wp:cNvGraphicFramePr>
-              <a:graphicFrameLocks xmlns:a="http://schemas.openxmlformats.org/drawingml/2006/main" noChangeAspect="1"/>
-            </wp:cNvGraphicFramePr>
-            <a:graphic xmlns:a="http://schemas.openxmlformats.org/drawingml/2006/main">
-              <a:graphicData uri="http://schemas.openxmlformats.org/drawingml/2006/picture">
-                <pic:pic xmlns:pic="http://schemas.openxmlformats.org/drawingml/2006/picture">
-                  <pic:nvPicPr>
-                    <pic:cNvPr id="0" name="Picture 7"/>
-                    <pic:cNvPicPr>
-                      <a:picLocks noChangeAspect="1" noChangeArrowheads="1"/>
-                    </pic:cNvPicPr>
-                  </pic:nvPicPr>
-                  <pic:blipFill>
-                    <a:blip r:embed="rId14" cstate="print">
-                      <a:extLst>
-                        <a:ext uri="{28A0092B-C50C-407E-A947-70E740481C1C}">
-                          <a14:useLocalDpi xmlns:a14="http://schemas.microsoft.com/office/drawing/2010/main" val="0"/>
-                        </a:ext>
-                      </a:extLst>
-                    </a:blip>
-                    <a:srcRect/>
-                    <a:stretch>
-                      <a:fillRect/>
-                    </a:stretch>
-                  </pic:blipFill>
-                  <pic:spPr bwMode="auto">
-                    <a:xfrm>
-                      <a:off x="0" y="0"/>
-                      <a:ext cx="180000" cy="180000"/>
-                    </a:xfrm>
-                    <a:prstGeom prst="rect">
-                      <a:avLst/>
-                    </a:prstGeom>
-                    <a:noFill/>
-                    <a:ln>
-                      <a:noFill/>
-                    </a:ln>
-                  </pic:spPr>
-                </pic:pic>
-              </a:graphicData>
-            </a:graphic>
-          </wp:inline>
-        </w:drawing>
-      </w:r>
-      <w:r>
-        <w:rPr>
-          <w:rFonts w:asciiTheme="majorHAnsi" w:eastAsia="Calibri" w:hAnsiTheme="majorHAnsi" w:cstheme="majorHAnsi"/>
-        </w:rPr>
-        <w:t>, pierre</w:t>
-      </w:r>
-      <w:r>
-        <w:rPr>
-          <w:rFonts w:asciiTheme="majorHAnsi" w:eastAsia="Calibri" w:hAnsiTheme="majorHAnsi" w:cstheme="majorHAnsi"/>
-        </w:rPr>
-        <w:t xml:space="preserve"> </w:t>
-      </w:r>
-      <w:r>
-        <w:rPr>
-          <w:noProof/>
-        </w:rPr>
-        <w:drawing>
-          <wp:inline distT="0" distB="0" distL="0" distR="0" wp14:anchorId="32D3410A" wp14:editId="6D72FA97">
-            <wp:extent cx="180000" cy="180000"/>
-            <wp:effectExtent l="0" t="0" r="0" b="0"/>
-            <wp:docPr id="37" name="Image 37"/>
-            <wp:cNvGraphicFramePr>
-              <a:graphicFrameLocks xmlns:a="http://schemas.openxmlformats.org/drawingml/2006/main" noChangeAspect="1"/>
-            </wp:cNvGraphicFramePr>
-            <a:graphic xmlns:a="http://schemas.openxmlformats.org/drawingml/2006/main">
-              <a:graphicData uri="http://schemas.openxmlformats.org/drawingml/2006/picture">
-                <pic:pic xmlns:pic="http://schemas.openxmlformats.org/drawingml/2006/picture">
-                  <pic:nvPicPr>
-                    <pic:cNvPr id="0" name="Picture 1"/>
-                    <pic:cNvPicPr>
-                      <a:picLocks noChangeAspect="1" noChangeArrowheads="1"/>
-                    </pic:cNvPicPr>
-                  </pic:nvPicPr>
-                  <pic:blipFill>
-                    <a:blip r:embed="rId11" cstate="print">
-                      <a:extLst>
-                        <a:ext uri="{28A0092B-C50C-407E-A947-70E740481C1C}">
-                          <a14:useLocalDpi xmlns:a14="http://schemas.microsoft.com/office/drawing/2010/main" val="0"/>
-                        </a:ext>
-                      </a:extLst>
-                    </a:blip>
-                    <a:srcRect/>
-                    <a:stretch>
-                      <a:fillRect/>
-                    </a:stretch>
-                  </pic:blipFill>
-                  <pic:spPr bwMode="auto">
-                    <a:xfrm>
-                      <a:off x="0" y="0"/>
-                      <a:ext cx="180000" cy="180000"/>
-                    </a:xfrm>
-                    <a:prstGeom prst="rect">
-                      <a:avLst/>
-                    </a:prstGeom>
-                    <a:noFill/>
-                    <a:ln>
-                      <a:noFill/>
-                    </a:ln>
-                  </pic:spPr>
-                </pic:pic>
-              </a:graphicData>
-            </a:graphic>
-          </wp:inline>
-        </w:drawing>
-      </w:r>
-      <w:r>
-        <w:rPr>
-          <w:rFonts w:asciiTheme="majorHAnsi" w:eastAsia="Calibri" w:hAnsiTheme="majorHAnsi" w:cstheme="majorHAnsi"/>
-        </w:rPr>
-        <w:t xml:space="preserve">, feuille </w:t>
-      </w:r>
-      <w:r>
-        <w:rPr>
-          <w:noProof/>
-        </w:rPr>
-        <w:drawing>
-          <wp:inline distT="0" distB="0" distL="0" distR="0" wp14:anchorId="25166672" wp14:editId="6764D816">
-            <wp:extent cx="180000" cy="180000"/>
-            <wp:effectExtent l="0" t="0" r="0" b="0"/>
-            <wp:docPr id="40" name="Image 40"/>
-            <wp:cNvGraphicFramePr>
-              <a:graphicFrameLocks xmlns:a="http://schemas.openxmlformats.org/drawingml/2006/main" noChangeAspect="1"/>
-            </wp:cNvGraphicFramePr>
-            <a:graphic xmlns:a="http://schemas.openxmlformats.org/drawingml/2006/main">
-              <a:graphicData uri="http://schemas.openxmlformats.org/drawingml/2006/picture">
-                <pic:pic xmlns:pic="http://schemas.openxmlformats.org/drawingml/2006/picture">
-                  <pic:nvPicPr>
-                    <pic:cNvPr id="0" name="Picture 3"/>
-                    <pic:cNvPicPr>
-                      <a:picLocks noChangeAspect="1" noChangeArrowheads="1"/>
-                    </pic:cNvPicPr>
-                  </pic:nvPicPr>
-                  <pic:blipFill>
-                    <a:blip r:embed="rId12" cstate="print">
-                      <a:extLst>
-                        <a:ext uri="{28A0092B-C50C-407E-A947-70E740481C1C}">
-                          <a14:useLocalDpi xmlns:a14="http://schemas.microsoft.com/office/drawing/2010/main" val="0"/>
-                        </a:ext>
-                      </a:extLst>
-                    </a:blip>
-                    <a:srcRect/>
-                    <a:stretch>
-                      <a:fillRect/>
-                    </a:stretch>
-                  </pic:blipFill>
-                  <pic:spPr bwMode="auto">
-                    <a:xfrm>
-                      <a:off x="0" y="0"/>
-                      <a:ext cx="180000" cy="180000"/>
-                    </a:xfrm>
-                    <a:prstGeom prst="rect">
-                      <a:avLst/>
-                    </a:prstGeom>
-                    <a:noFill/>
-                    <a:ln>
-                      <a:noFill/>
-                    </a:ln>
-                  </pic:spPr>
-                </pic:pic>
-              </a:graphicData>
-            </a:graphic>
-          </wp:inline>
-        </w:drawing>
-      </w:r>
-      <w:r>
-        <w:rPr>
-          <w:rFonts w:asciiTheme="majorHAnsi" w:eastAsia="Calibri" w:hAnsiTheme="majorHAnsi" w:cstheme="majorHAnsi"/>
-        </w:rPr>
-        <w:t xml:space="preserve"> </w:t>
-      </w:r>
-      <w:r>
-        <w:rPr>
-          <w:rFonts w:asciiTheme="majorHAnsi" w:eastAsia="Calibri" w:hAnsiTheme="majorHAnsi" w:cstheme="majorHAnsi"/>
-        </w:rPr>
-        <w:t>et ciseaux</w:t>
-      </w:r>
-      <w:r>
-        <w:rPr>
-          <w:rFonts w:asciiTheme="majorHAnsi" w:eastAsia="Calibri" w:hAnsiTheme="majorHAnsi" w:cstheme="majorHAnsi"/>
-        </w:rPr>
-        <w:t xml:space="preserve"> </w:t>
-      </w:r>
-      <w:r>
-        <w:rPr>
-          <w:noProof/>
-        </w:rPr>
-        <w:drawing>
-          <wp:inline distT="0" distB="0" distL="0" distR="0" wp14:anchorId="727B699C" wp14:editId="038F6A74">
-            <wp:extent cx="180000" cy="180000"/>
-            <wp:effectExtent l="0" t="0" r="0" b="0"/>
-            <wp:docPr id="41" name="Image 41"/>
-            <wp:cNvGraphicFramePr>
-              <a:graphicFrameLocks xmlns:a="http://schemas.openxmlformats.org/drawingml/2006/main" noChangeAspect="1"/>
-            </wp:cNvGraphicFramePr>
-            <a:graphic xmlns:a="http://schemas.openxmlformats.org/drawingml/2006/main">
-              <a:graphicData uri="http://schemas.openxmlformats.org/drawingml/2006/picture">
-                <pic:pic xmlns:pic="http://schemas.openxmlformats.org/drawingml/2006/picture">
-                  <pic:nvPicPr>
-                    <pic:cNvPr id="0" name="Picture 5"/>
-                    <pic:cNvPicPr>
-                      <a:picLocks noChangeAspect="1" noChangeArrowheads="1"/>
-                    </pic:cNvPicPr>
-                  </pic:nvPicPr>
-                  <pic:blipFill>
-                    <a:blip r:embed="rId13" cstate="print">
-                      <a:extLst>
-                        <a:ext uri="{28A0092B-C50C-407E-A947-70E740481C1C}">
-                          <a14:useLocalDpi xmlns:a14="http://schemas.microsoft.com/office/drawing/2010/main" val="0"/>
-                        </a:ext>
-                      </a:extLst>
-                    </a:blip>
-                    <a:srcRect/>
-                    <a:stretch>
-                      <a:fillRect/>
-                    </a:stretch>
-                  </pic:blipFill>
-                  <pic:spPr bwMode="auto">
-                    <a:xfrm>
-                      <a:off x="0" y="0"/>
-                      <a:ext cx="180000" cy="180000"/>
-                    </a:xfrm>
-                    <a:prstGeom prst="rect">
-                      <a:avLst/>
-                    </a:prstGeom>
-                    <a:noFill/>
-                    <a:ln>
-                      <a:noFill/>
-                    </a:ln>
-                  </pic:spPr>
-                </pic:pic>
-              </a:graphicData>
-            </a:graphic>
-          </wp:inline>
-        </w:drawing>
-      </w:r>
-      <w:r>
-        <w:rPr>
-          <w:rFonts w:asciiTheme="majorHAnsi" w:eastAsia="Calibri" w:hAnsiTheme="majorHAnsi" w:cstheme="majorHAnsi"/>
-        </w:rPr>
-        <w:t>, ainsi que le roi</w:t>
-      </w:r>
-      <w:r>
-        <w:rPr>
-          <w:rFonts w:asciiTheme="majorHAnsi" w:eastAsia="Calibri" w:hAnsiTheme="majorHAnsi" w:cstheme="majorHAnsi"/>
-        </w:rPr>
-        <w:t xml:space="preserve"> </w:t>
-      </w:r>
-      <w:r>
-        <w:rPr>
-          <w:noProof/>
-        </w:rPr>
-        <w:drawing>
-          <wp:inline distT="0" distB="0" distL="0" distR="0" wp14:anchorId="3BE3358C" wp14:editId="168A0FA2">
-            <wp:extent cx="180000" cy="180000"/>
-            <wp:effectExtent l="0" t="0" r="0" b="0"/>
-            <wp:docPr id="28" name="Image 28"/>
-            <wp:cNvGraphicFramePr>
-              <a:graphicFrameLocks xmlns:a="http://schemas.openxmlformats.org/drawingml/2006/main" noChangeAspect="1"/>
-            </wp:cNvGraphicFramePr>
-            <a:graphic xmlns:a="http://schemas.openxmlformats.org/drawingml/2006/main">
-              <a:graphicData uri="http://schemas.openxmlformats.org/drawingml/2006/picture">
-                <pic:pic xmlns:pic="http://schemas.openxmlformats.org/drawingml/2006/picture">
-                  <pic:nvPicPr>
-                    <pic:cNvPr id="0" name="Picture 9"/>
-                    <pic:cNvPicPr>
-                      <a:picLocks noChangeAspect="1" noChangeArrowheads="1"/>
-                    </pic:cNvPicPr>
-                  </pic:nvPicPr>
-                  <pic:blipFill>
-                    <a:blip r:embed="rId16" cstate="print">
-                      <a:extLst>
-                        <a:ext uri="{28A0092B-C50C-407E-A947-70E740481C1C}">
-                          <a14:useLocalDpi xmlns:a14="http://schemas.microsoft.com/office/drawing/2010/main" val="0"/>
-                        </a:ext>
-                      </a:extLst>
-                    </a:blip>
-                    <a:srcRect/>
-                    <a:stretch>
-                      <a:fillRect/>
-                    </a:stretch>
-                  </pic:blipFill>
-                  <pic:spPr bwMode="auto">
-                    <a:xfrm>
-                      <a:off x="0" y="0"/>
-                      <a:ext cx="180000" cy="180000"/>
-                    </a:xfrm>
-                    <a:prstGeom prst="rect">
-                      <a:avLst/>
-                    </a:prstGeom>
-                    <a:noFill/>
-                    <a:ln>
-                      <a:noFill/>
-                    </a:ln>
-                  </pic:spPr>
-                </pic:pic>
-              </a:graphicData>
-            </a:graphic>
-          </wp:inline>
-        </w:drawing>
-      </w:r>
-      <w:r>
-        <w:rPr>
-          <w:rFonts w:asciiTheme="majorHAnsi" w:eastAsia="Calibri" w:hAnsiTheme="majorHAnsi" w:cstheme="majorHAnsi"/>
-        </w:rPr>
         <w:t>, mais le fou ne peut pas battre le sage.</w:t>
       </w:r>
     </w:p>
@@ -3731,7 +3826,7 @@
                     <pic:cNvPicPr preferRelativeResize="0"/>
                   </pic:nvPicPr>
                   <pic:blipFill>
-                    <a:blip r:embed="rId22"/>
+                    <a:blip r:embed="rId23"/>
                     <a:srcRect/>
                     <a:stretch>
                       <a:fillRect/>
@@ -3848,7 +3943,7 @@
         </w:rPr>
         <w:t>(</w:t>
       </w:r>
-      <w:hyperlink r:id="rId23" w:history="1">
+      <w:hyperlink r:id="rId24" w:history="1">
         <w:r>
           <w:rPr>
             <w:rStyle w:val="Lienhypertexte"/>
@@ -3871,7 +3966,7 @@
         </w:rPr>
         <w:t xml:space="preserve">est mis à disposition selon les termes de la licence Creative Commons Attribution - Pas d’Utilisation Commerciale - Partage dans les Mêmes Conditions 4.0 International. Pour afficher une copie de cette licence, visitez </w:t>
       </w:r>
-      <w:hyperlink r:id="rId24">
+      <w:hyperlink r:id="rId25">
         <w:r>
           <w:rPr>
             <w:rFonts w:asciiTheme="majorHAnsi" w:eastAsia="Calibri" w:hAnsiTheme="majorHAnsi" w:cstheme="majorHAnsi"/>
@@ -3911,7 +4006,7 @@
         </w:rPr>
         <w:t xml:space="preserve">à </w:t>
       </w:r>
-      <w:hyperlink r:id="rId25">
+      <w:hyperlink r:id="rId26">
         <w:r>
           <w:rPr>
             <w:rFonts w:asciiTheme="majorHAnsi" w:eastAsia="Calibri" w:hAnsiTheme="majorHAnsi" w:cstheme="majorHAnsi"/>
@@ -3930,8 +4025,8 @@
       </w:r>
     </w:p>
     <w:sectPr>
-      <w:footerReference w:type="default" r:id="rId26"/>
-      <w:footerReference w:type="first" r:id="rId27"/>
+      <w:footerReference w:type="default" r:id="rId27"/>
+      <w:footerReference w:type="first" r:id="rId28"/>
       <w:pgSz w:w="11906" w:h="16838"/>
       <w:pgMar w:top="567" w:right="567" w:bottom="567" w:left="567" w:header="0" w:footer="0" w:gutter="0"/>
       <w:pgNumType w:start="1"/>
@@ -4015,7 +4110,7 @@
         <w:rFonts w:asciiTheme="majorHAnsi" w:hAnsiTheme="majorHAnsi" w:cstheme="majorHAnsi"/>
         <w:noProof/>
       </w:rPr>
-      <w:t>2022-0125-1921</w:t>
+      <w:t>2022-0129-1236</w:t>
     </w:r>
     <w:r>
       <w:rPr>
@@ -5603,6 +5698,16 @@
       </w:tblBorders>
     </w:tblPr>
   </w:style>
+  <w:style w:type="character" w:customStyle="1" w:styleId="md-meta-i-c">
+    <w:name w:val="md-meta-i-c"/>
+    <w:basedOn w:val="Policepardfaut"/>
+    <w:rsid w:val="006604A3"/>
+  </w:style>
+  <w:style w:type="character" w:customStyle="1" w:styleId="md-plain">
+    <w:name w:val="md-plain"/>
+    <w:basedOn w:val="Policepardfaut"/>
+    <w:rsid w:val="006604A3"/>
+  </w:style>
 </w:styles>
 </file>
 

</xml_diff>

<commit_message>
Limiting exchange of prisoners and turn credit without capture
</commit_message>
<xml_diff>
--- a/Mikjersi-les-regles.docx
+++ b/Mikjersi-les-regles.docx
@@ -3580,7 +3580,61 @@
         <w:rPr>
           <w:rFonts w:asciiTheme="majorHAnsi" w:eastAsia="Calibri" w:hAnsiTheme="majorHAnsi" w:cstheme="majorHAnsi"/>
         </w:rPr>
-        <w:t xml:space="preserve"> en fin de tour, les cubes prisonniers de part et d’autre sont échangés s’ils sont de même force. Ces cubes échangés sont placés dans les réserves respectives et pourront être parachutés. </w:t>
+        <w:t xml:space="preserve"> en fin de tour</w:t>
+      </w:r>
+      <w:r>
+        <w:rPr>
+          <w:rFonts w:asciiTheme="majorHAnsi" w:eastAsia="Calibri" w:hAnsiTheme="majorHAnsi" w:cstheme="majorHAnsi"/>
+        </w:rPr>
+        <w:t>, 2 fois par partie</w:t>
+      </w:r>
+      <w:r>
+        <w:rPr>
+          <w:rFonts w:asciiTheme="majorHAnsi" w:eastAsia="Calibri" w:hAnsiTheme="majorHAnsi" w:cstheme="majorHAnsi"/>
+        </w:rPr>
+        <w:t>, les cubes prisonniers de part et d’autre sont échangés s’ils sont de même force</w:t>
+      </w:r>
+      <w:r>
+        <w:rPr>
+          <w:rFonts w:asciiTheme="majorHAnsi" w:eastAsia="Calibri" w:hAnsiTheme="majorHAnsi" w:cstheme="majorHAnsi"/>
+        </w:rPr>
+        <w:t>, et</w:t>
+      </w:r>
+      <w:r>
+        <w:rPr>
+          <w:rFonts w:asciiTheme="majorHAnsi" w:eastAsia="Calibri" w:hAnsiTheme="majorHAnsi" w:cstheme="majorHAnsi"/>
+        </w:rPr>
+        <w:t xml:space="preserve"> ils</w:t>
+      </w:r>
+      <w:r>
+        <w:rPr>
+          <w:rFonts w:asciiTheme="majorHAnsi" w:eastAsia="Calibri" w:hAnsiTheme="majorHAnsi" w:cstheme="majorHAnsi"/>
+        </w:rPr>
+        <w:t xml:space="preserve"> sont placés dans </w:t>
+      </w:r>
+      <w:r>
+        <w:rPr>
+          <w:rFonts w:asciiTheme="majorHAnsi" w:eastAsia="Calibri" w:hAnsiTheme="majorHAnsi" w:cstheme="majorHAnsi"/>
+        </w:rPr>
+        <w:t>leurs</w:t>
+      </w:r>
+      <w:r>
+        <w:rPr>
+          <w:rFonts w:asciiTheme="majorHAnsi" w:eastAsia="Calibri" w:hAnsiTheme="majorHAnsi" w:cstheme="majorHAnsi"/>
+        </w:rPr>
+        <w:t xml:space="preserve"> réserves respectives et pourront être parachutés</w:t>
+      </w:r>
+      <w:r>
+        <w:rPr>
+          <w:rFonts w:asciiTheme="majorHAnsi" w:eastAsia="Calibri" w:hAnsiTheme="majorHAnsi" w:cstheme="majorHAnsi"/>
+        </w:rPr>
+        <w:t xml:space="preserve"> plus tard</w:t>
+      </w:r>
+      <w:r>
+        <w:rPr>
+          <w:rFonts w:asciiTheme="majorHAnsi" w:eastAsia="Calibri" w:hAnsiTheme="majorHAnsi" w:cstheme="majorHAnsi"/>
+        </w:rPr>
+        <w:t>.</w:t>
       </w:r>
     </w:p>
     <w:p>
@@ -3722,7 +3776,43 @@
         <w:rPr>
           <w:rFonts w:asciiTheme="majorHAnsi" w:eastAsia="Calibri" w:hAnsiTheme="majorHAnsi" w:cstheme="majorHAnsi"/>
         </w:rPr>
-        <w:t>La partie est stoppée et déclarée nulle si aucune capture, autre que le roi, n’a eu lieu après 40 tours de jeu (20 tours de blanc et 20 tours de noir) depuis le début de la partie ou depuis la dernière capture.</w:t>
+        <w:t xml:space="preserve">La partie est stoppée et déclarée nulle si aucune capture, autre que le roi, n’a eu lieu après </w:t>
+      </w:r>
+      <w:r>
+        <w:rPr>
+          <w:rFonts w:asciiTheme="majorHAnsi" w:eastAsia="Calibri" w:hAnsiTheme="majorHAnsi" w:cstheme="majorHAnsi"/>
+        </w:rPr>
+        <w:t>20</w:t>
+      </w:r>
+      <w:r>
+        <w:rPr>
+          <w:rFonts w:asciiTheme="majorHAnsi" w:eastAsia="Calibri" w:hAnsiTheme="majorHAnsi" w:cstheme="majorHAnsi"/>
+        </w:rPr>
+        <w:t xml:space="preserve"> tours de jeu (</w:t>
+      </w:r>
+      <w:r>
+        <w:rPr>
+          <w:rFonts w:asciiTheme="majorHAnsi" w:eastAsia="Calibri" w:hAnsiTheme="majorHAnsi" w:cstheme="majorHAnsi"/>
+        </w:rPr>
+        <w:t>10</w:t>
+      </w:r>
+      <w:r>
+        <w:rPr>
+          <w:rFonts w:asciiTheme="majorHAnsi" w:eastAsia="Calibri" w:hAnsiTheme="majorHAnsi" w:cstheme="majorHAnsi"/>
+        </w:rPr>
+        <w:t xml:space="preserve"> tours de blanc et </w:t>
+      </w:r>
+      <w:r>
+        <w:rPr>
+          <w:rFonts w:asciiTheme="majorHAnsi" w:eastAsia="Calibri" w:hAnsiTheme="majorHAnsi" w:cstheme="majorHAnsi"/>
+        </w:rPr>
+        <w:t>10</w:t>
+      </w:r>
+      <w:r>
+        <w:rPr>
+          <w:rFonts w:asciiTheme="majorHAnsi" w:eastAsia="Calibri" w:hAnsiTheme="majorHAnsi" w:cstheme="majorHAnsi"/>
+        </w:rPr>
+        <w:t xml:space="preserve"> tours de noir) depuis le début de la partie ou depuis la dernière capture.</w:t>
       </w:r>
     </w:p>
     <w:p>
@@ -4025,8 +4115,12 @@
       </w:r>
     </w:p>
     <w:sectPr>
-      <w:footerReference w:type="default" r:id="rId27"/>
-      <w:footerReference w:type="first" r:id="rId28"/>
+      <w:headerReference w:type="even" r:id="rId27"/>
+      <w:headerReference w:type="default" r:id="rId28"/>
+      <w:footerReference w:type="even" r:id="rId29"/>
+      <w:footerReference w:type="default" r:id="rId30"/>
+      <w:headerReference w:type="first" r:id="rId31"/>
+      <w:footerReference w:type="first" r:id="rId32"/>
       <w:pgSz w:w="11906" w:h="16838"/>
       <w:pgMar w:top="567" w:right="567" w:bottom="567" w:left="567" w:header="0" w:footer="0" w:gutter="0"/>
       <w:pgNumType w:start="1"/>
@@ -4065,6 +4159,16 @@
 <w:ftr xmlns:wpc="http://schemas.microsoft.com/office/word/2010/wordprocessingCanvas" xmlns:cx="http://schemas.microsoft.com/office/drawing/2014/chartex" xmlns:cx1="http://schemas.microsoft.com/office/drawing/2015/9/8/chartex" xmlns:cx2="http://schemas.microsoft.com/office/drawing/2015/10/21/chartex" xmlns:cx3="http://schemas.microsoft.com/office/drawing/2016/5/9/chartex" xmlns:cx4="http://schemas.microsoft.com/office/drawing/2016/5/10/chartex" xmlns:cx5="http://schemas.microsoft.com/office/drawing/2016/5/11/chartex" xmlns:cx6="http://schemas.microsoft.com/office/drawing/2016/5/12/chartex" xmlns:cx7="http://schemas.microsoft.com/office/drawing/2016/5/13/chartex" xmlns:cx8="http://schemas.microsoft.com/office/drawing/2016/5/14/chartex" xmlns:mc="http://schemas.openxmlformats.org/markup-compatibility/2006" xmlns:aink="http://schemas.microsoft.com/office/drawing/2016/ink" xmlns:am3d="http://schemas.microsoft.com/office/drawing/2017/model3d" xmlns:o="urn:schemas-microsoft-com:office:office" xmlns:r="http://schemas.openxmlformats.org/officeDocument/2006/relationships" xmlns:m="http://schemas.openxmlformats.org/officeDocument/2006/math" xmlns:v="urn:schemas-microsoft-com:vml" xmlns:wp14="http://schemas.microsoft.com/office/word/2010/wordprocessingDrawing" xmlns:wp="http://schemas.openxmlformats.org/drawingml/2006/wordprocessingDrawing" xmlns:w10="urn:schemas-microsoft-com:office:word" xmlns:w="http://schemas.openxmlformats.org/wordprocessingml/2006/main" xmlns:w14="http://schemas.microsoft.com/office/word/2010/wordml" xmlns:w15="http://schemas.microsoft.com/office/word/2012/wordml" xmlns:w16cex="http://schemas.microsoft.com/office/word/2018/wordml/cex" xmlns:w16cid="http://schemas.microsoft.com/office/word/2016/wordml/cid" xmlns:w16="http://schemas.microsoft.com/office/word/2018/wordml" xmlns:w16sdtdh="http://schemas.microsoft.com/office/word/2020/wordml/sdtdatahash" xmlns:w16se="http://schemas.microsoft.com/office/word/2015/wordml/symex" xmlns:wpg="http://schemas.microsoft.com/office/word/2010/wordprocessingGroup" xmlns:wpi="http://schemas.microsoft.com/office/word/2010/wordprocessingInk" xmlns:wne="http://schemas.microsoft.com/office/word/2006/wordml" xmlns:wps="http://schemas.microsoft.com/office/word/2010/wordprocessingShape" mc:Ignorable="w14 w15 w16se w16cid w16 w16cex w16sdtdh wp14">
   <w:p>
     <w:pPr>
+      <w:pStyle w:val="Pieddepage"/>
+    </w:pPr>
+  </w:p>
+</w:ftr>
+</file>
+
+<file path=word/footer2.xml><?xml version="1.0" encoding="utf-8"?>
+<w:ftr xmlns:wpc="http://schemas.microsoft.com/office/word/2010/wordprocessingCanvas" xmlns:cx="http://schemas.microsoft.com/office/drawing/2014/chartex" xmlns:cx1="http://schemas.microsoft.com/office/drawing/2015/9/8/chartex" xmlns:cx2="http://schemas.microsoft.com/office/drawing/2015/10/21/chartex" xmlns:cx3="http://schemas.microsoft.com/office/drawing/2016/5/9/chartex" xmlns:cx4="http://schemas.microsoft.com/office/drawing/2016/5/10/chartex" xmlns:cx5="http://schemas.microsoft.com/office/drawing/2016/5/11/chartex" xmlns:cx6="http://schemas.microsoft.com/office/drawing/2016/5/12/chartex" xmlns:cx7="http://schemas.microsoft.com/office/drawing/2016/5/13/chartex" xmlns:cx8="http://schemas.microsoft.com/office/drawing/2016/5/14/chartex" xmlns:mc="http://schemas.openxmlformats.org/markup-compatibility/2006" xmlns:aink="http://schemas.microsoft.com/office/drawing/2016/ink" xmlns:am3d="http://schemas.microsoft.com/office/drawing/2017/model3d" xmlns:o="urn:schemas-microsoft-com:office:office" xmlns:r="http://schemas.openxmlformats.org/officeDocument/2006/relationships" xmlns:m="http://schemas.openxmlformats.org/officeDocument/2006/math" xmlns:v="urn:schemas-microsoft-com:vml" xmlns:wp14="http://schemas.microsoft.com/office/word/2010/wordprocessingDrawing" xmlns:wp="http://schemas.openxmlformats.org/drawingml/2006/wordprocessingDrawing" xmlns:w10="urn:schemas-microsoft-com:office:word" xmlns:w="http://schemas.openxmlformats.org/wordprocessingml/2006/main" xmlns:w14="http://schemas.microsoft.com/office/word/2010/wordml" xmlns:w15="http://schemas.microsoft.com/office/word/2012/wordml" xmlns:w16cex="http://schemas.microsoft.com/office/word/2018/wordml/cex" xmlns:w16cid="http://schemas.microsoft.com/office/word/2016/wordml/cid" xmlns:w16="http://schemas.microsoft.com/office/word/2018/wordml" xmlns:w16sdtdh="http://schemas.microsoft.com/office/word/2020/wordml/sdtdatahash" xmlns:w16se="http://schemas.microsoft.com/office/word/2015/wordml/symex" xmlns:wpg="http://schemas.microsoft.com/office/word/2010/wordprocessingGroup" xmlns:wpi="http://schemas.microsoft.com/office/word/2010/wordprocessingInk" xmlns:wne="http://schemas.microsoft.com/office/word/2006/wordml" xmlns:wps="http://schemas.microsoft.com/office/word/2010/wordprocessingShape" mc:Ignorable="w14 w15 w16se w16cid w16 w16cex w16sdtdh wp14">
+  <w:p>
+    <w:pPr>
       <w:pStyle w:val="En-tte"/>
       <w:spacing w:after="240"/>
       <w:jc w:val="both"/>
@@ -4110,7 +4214,7 @@
         <w:rFonts w:asciiTheme="majorHAnsi" w:hAnsiTheme="majorHAnsi" w:cstheme="majorHAnsi"/>
         <w:noProof/>
       </w:rPr>
-      <w:t>2022-0129-1236</w:t>
+      <w:t>2022-0228-0941</w:t>
     </w:r>
     <w:r>
       <w:rPr>
@@ -4244,7 +4348,7 @@
 </w:ftr>
 </file>
 
-<file path=word/footer2.xml><?xml version="1.0" encoding="utf-8"?>
+<file path=word/footer3.xml><?xml version="1.0" encoding="utf-8"?>
 <w:ftr xmlns:wpc="http://schemas.microsoft.com/office/word/2010/wordprocessingCanvas" xmlns:cx="http://schemas.microsoft.com/office/drawing/2014/chartex" xmlns:cx1="http://schemas.microsoft.com/office/drawing/2015/9/8/chartex" xmlns:cx2="http://schemas.microsoft.com/office/drawing/2015/10/21/chartex" xmlns:cx3="http://schemas.microsoft.com/office/drawing/2016/5/9/chartex" xmlns:cx4="http://schemas.microsoft.com/office/drawing/2016/5/10/chartex" xmlns:cx5="http://schemas.microsoft.com/office/drawing/2016/5/11/chartex" xmlns:cx6="http://schemas.microsoft.com/office/drawing/2016/5/12/chartex" xmlns:cx7="http://schemas.microsoft.com/office/drawing/2016/5/13/chartex" xmlns:cx8="http://schemas.microsoft.com/office/drawing/2016/5/14/chartex" xmlns:mc="http://schemas.openxmlformats.org/markup-compatibility/2006" xmlns:aink="http://schemas.microsoft.com/office/drawing/2016/ink" xmlns:am3d="http://schemas.microsoft.com/office/drawing/2017/model3d" xmlns:o="urn:schemas-microsoft-com:office:office" xmlns:r="http://schemas.openxmlformats.org/officeDocument/2006/relationships" xmlns:m="http://schemas.openxmlformats.org/officeDocument/2006/math" xmlns:v="urn:schemas-microsoft-com:vml" xmlns:wp14="http://schemas.microsoft.com/office/word/2010/wordprocessingDrawing" xmlns:wp="http://schemas.openxmlformats.org/drawingml/2006/wordprocessingDrawing" xmlns:w10="urn:schemas-microsoft-com:office:word" xmlns:w="http://schemas.openxmlformats.org/wordprocessingml/2006/main" xmlns:w14="http://schemas.microsoft.com/office/word/2010/wordml" xmlns:w15="http://schemas.microsoft.com/office/word/2012/wordml" xmlns:w16cex="http://schemas.microsoft.com/office/word/2018/wordml/cex" xmlns:w16cid="http://schemas.microsoft.com/office/word/2016/wordml/cid" xmlns:w16="http://schemas.microsoft.com/office/word/2018/wordml" xmlns:w16sdtdh="http://schemas.microsoft.com/office/word/2020/wordml/sdtdatahash" xmlns:w16se="http://schemas.microsoft.com/office/word/2015/wordml/symex" xmlns:wpg="http://schemas.microsoft.com/office/word/2010/wordprocessingGroup" xmlns:wpi="http://schemas.microsoft.com/office/word/2010/wordprocessingInk" xmlns:wne="http://schemas.microsoft.com/office/word/2006/wordml" xmlns:wps="http://schemas.microsoft.com/office/word/2010/wordprocessingShape" mc:Ignorable="w14 w15 w16se w16cid w16 w16cex w16sdtdh wp14">
   <w:p>
     <w:pPr>
@@ -4300,6 +4404,36 @@
     </w:p>
   </w:footnote>
 </w:footnotes>
+</file>
+
+<file path=word/header1.xml><?xml version="1.0" encoding="utf-8"?>
+<w:hdr xmlns:wpc="http://schemas.microsoft.com/office/word/2010/wordprocessingCanvas" xmlns:cx="http://schemas.microsoft.com/office/drawing/2014/chartex" xmlns:cx1="http://schemas.microsoft.com/office/drawing/2015/9/8/chartex" xmlns:cx2="http://schemas.microsoft.com/office/drawing/2015/10/21/chartex" xmlns:cx3="http://schemas.microsoft.com/office/drawing/2016/5/9/chartex" xmlns:cx4="http://schemas.microsoft.com/office/drawing/2016/5/10/chartex" xmlns:cx5="http://schemas.microsoft.com/office/drawing/2016/5/11/chartex" xmlns:cx6="http://schemas.microsoft.com/office/drawing/2016/5/12/chartex" xmlns:cx7="http://schemas.microsoft.com/office/drawing/2016/5/13/chartex" xmlns:cx8="http://schemas.microsoft.com/office/drawing/2016/5/14/chartex" xmlns:mc="http://schemas.openxmlformats.org/markup-compatibility/2006" xmlns:aink="http://schemas.microsoft.com/office/drawing/2016/ink" xmlns:am3d="http://schemas.microsoft.com/office/drawing/2017/model3d" xmlns:o="urn:schemas-microsoft-com:office:office" xmlns:r="http://schemas.openxmlformats.org/officeDocument/2006/relationships" xmlns:m="http://schemas.openxmlformats.org/officeDocument/2006/math" xmlns:v="urn:schemas-microsoft-com:vml" xmlns:wp14="http://schemas.microsoft.com/office/word/2010/wordprocessingDrawing" xmlns:wp="http://schemas.openxmlformats.org/drawingml/2006/wordprocessingDrawing" xmlns:w10="urn:schemas-microsoft-com:office:word" xmlns:w="http://schemas.openxmlformats.org/wordprocessingml/2006/main" xmlns:w14="http://schemas.microsoft.com/office/word/2010/wordml" xmlns:w15="http://schemas.microsoft.com/office/word/2012/wordml" xmlns:w16cex="http://schemas.microsoft.com/office/word/2018/wordml/cex" xmlns:w16cid="http://schemas.microsoft.com/office/word/2016/wordml/cid" xmlns:w16="http://schemas.microsoft.com/office/word/2018/wordml" xmlns:w16sdtdh="http://schemas.microsoft.com/office/word/2020/wordml/sdtdatahash" xmlns:w16se="http://schemas.microsoft.com/office/word/2015/wordml/symex" xmlns:wpg="http://schemas.microsoft.com/office/word/2010/wordprocessingGroup" xmlns:wpi="http://schemas.microsoft.com/office/word/2010/wordprocessingInk" xmlns:wne="http://schemas.microsoft.com/office/word/2006/wordml" xmlns:wps="http://schemas.microsoft.com/office/word/2010/wordprocessingShape" mc:Ignorable="w14 w15 w16se w16cid w16 w16cex w16sdtdh wp14">
+  <w:p>
+    <w:pPr>
+      <w:pStyle w:val="En-tte"/>
+    </w:pPr>
+  </w:p>
+</w:hdr>
+</file>
+
+<file path=word/header2.xml><?xml version="1.0" encoding="utf-8"?>
+<w:hdr xmlns:wpc="http://schemas.microsoft.com/office/word/2010/wordprocessingCanvas" xmlns:cx="http://schemas.microsoft.com/office/drawing/2014/chartex" xmlns:cx1="http://schemas.microsoft.com/office/drawing/2015/9/8/chartex" xmlns:cx2="http://schemas.microsoft.com/office/drawing/2015/10/21/chartex" xmlns:cx3="http://schemas.microsoft.com/office/drawing/2016/5/9/chartex" xmlns:cx4="http://schemas.microsoft.com/office/drawing/2016/5/10/chartex" xmlns:cx5="http://schemas.microsoft.com/office/drawing/2016/5/11/chartex" xmlns:cx6="http://schemas.microsoft.com/office/drawing/2016/5/12/chartex" xmlns:cx7="http://schemas.microsoft.com/office/drawing/2016/5/13/chartex" xmlns:cx8="http://schemas.microsoft.com/office/drawing/2016/5/14/chartex" xmlns:mc="http://schemas.openxmlformats.org/markup-compatibility/2006" xmlns:aink="http://schemas.microsoft.com/office/drawing/2016/ink" xmlns:am3d="http://schemas.microsoft.com/office/drawing/2017/model3d" xmlns:o="urn:schemas-microsoft-com:office:office" xmlns:r="http://schemas.openxmlformats.org/officeDocument/2006/relationships" xmlns:m="http://schemas.openxmlformats.org/officeDocument/2006/math" xmlns:v="urn:schemas-microsoft-com:vml" xmlns:wp14="http://schemas.microsoft.com/office/word/2010/wordprocessingDrawing" xmlns:wp="http://schemas.openxmlformats.org/drawingml/2006/wordprocessingDrawing" xmlns:w10="urn:schemas-microsoft-com:office:word" xmlns:w="http://schemas.openxmlformats.org/wordprocessingml/2006/main" xmlns:w14="http://schemas.microsoft.com/office/word/2010/wordml" xmlns:w15="http://schemas.microsoft.com/office/word/2012/wordml" xmlns:w16cex="http://schemas.microsoft.com/office/word/2018/wordml/cex" xmlns:w16cid="http://schemas.microsoft.com/office/word/2016/wordml/cid" xmlns:w16="http://schemas.microsoft.com/office/word/2018/wordml" xmlns:w16sdtdh="http://schemas.microsoft.com/office/word/2020/wordml/sdtdatahash" xmlns:w16se="http://schemas.microsoft.com/office/word/2015/wordml/symex" xmlns:wpg="http://schemas.microsoft.com/office/word/2010/wordprocessingGroup" xmlns:wpi="http://schemas.microsoft.com/office/word/2010/wordprocessingInk" xmlns:wne="http://schemas.microsoft.com/office/word/2006/wordml" xmlns:wps="http://schemas.microsoft.com/office/word/2010/wordprocessingShape" mc:Ignorable="w14 w15 w16se w16cid w16 w16cex w16sdtdh wp14">
+  <w:p>
+    <w:pPr>
+      <w:pStyle w:val="En-tte"/>
+    </w:pPr>
+  </w:p>
+</w:hdr>
+</file>
+
+<file path=word/header3.xml><?xml version="1.0" encoding="utf-8"?>
+<w:hdr xmlns:wpc="http://schemas.microsoft.com/office/word/2010/wordprocessingCanvas" xmlns:cx="http://schemas.microsoft.com/office/drawing/2014/chartex" xmlns:cx1="http://schemas.microsoft.com/office/drawing/2015/9/8/chartex" xmlns:cx2="http://schemas.microsoft.com/office/drawing/2015/10/21/chartex" xmlns:cx3="http://schemas.microsoft.com/office/drawing/2016/5/9/chartex" xmlns:cx4="http://schemas.microsoft.com/office/drawing/2016/5/10/chartex" xmlns:cx5="http://schemas.microsoft.com/office/drawing/2016/5/11/chartex" xmlns:cx6="http://schemas.microsoft.com/office/drawing/2016/5/12/chartex" xmlns:cx7="http://schemas.microsoft.com/office/drawing/2016/5/13/chartex" xmlns:cx8="http://schemas.microsoft.com/office/drawing/2016/5/14/chartex" xmlns:mc="http://schemas.openxmlformats.org/markup-compatibility/2006" xmlns:aink="http://schemas.microsoft.com/office/drawing/2016/ink" xmlns:am3d="http://schemas.microsoft.com/office/drawing/2017/model3d" xmlns:o="urn:schemas-microsoft-com:office:office" xmlns:r="http://schemas.openxmlformats.org/officeDocument/2006/relationships" xmlns:m="http://schemas.openxmlformats.org/officeDocument/2006/math" xmlns:v="urn:schemas-microsoft-com:vml" xmlns:wp14="http://schemas.microsoft.com/office/word/2010/wordprocessingDrawing" xmlns:wp="http://schemas.openxmlformats.org/drawingml/2006/wordprocessingDrawing" xmlns:w10="urn:schemas-microsoft-com:office:word" xmlns:w="http://schemas.openxmlformats.org/wordprocessingml/2006/main" xmlns:w14="http://schemas.microsoft.com/office/word/2010/wordml" xmlns:w15="http://schemas.microsoft.com/office/word/2012/wordml" xmlns:w16cex="http://schemas.microsoft.com/office/word/2018/wordml/cex" xmlns:w16cid="http://schemas.microsoft.com/office/word/2016/wordml/cid" xmlns:w16="http://schemas.microsoft.com/office/word/2018/wordml" xmlns:w16sdtdh="http://schemas.microsoft.com/office/word/2020/wordml/sdtdatahash" xmlns:w16se="http://schemas.microsoft.com/office/word/2015/wordml/symex" xmlns:wpg="http://schemas.microsoft.com/office/word/2010/wordprocessingGroup" xmlns:wpi="http://schemas.microsoft.com/office/word/2010/wordprocessingInk" xmlns:wne="http://schemas.microsoft.com/office/word/2006/wordml" xmlns:wps="http://schemas.microsoft.com/office/word/2010/wordprocessingShape" mc:Ignorable="w14 w15 w16se w16cid w16 w16cex w16sdtdh wp14">
+  <w:p>
+    <w:pPr>
+      <w:pStyle w:val="En-tte"/>
+    </w:pPr>
+  </w:p>
+</w:hdr>
 </file>
 
 <file path=word/numbering.xml><?xml version="1.0" encoding="utf-8"?>

</xml_diff>

<commit_message>
Fix error in notation principles
</commit_message>
<xml_diff>
--- a/Mikjersi-les-regles.docx
+++ b/Mikjersi-les-regles.docx
@@ -124,6 +124,7 @@
                                   <w:szCs w:val="96"/>
                                 </w:rPr>
                               </w:pPr>
+                              <w:proofErr w:type="spellStart"/>
                               <w:r>
                                 <w:rPr>
                                   <w:color w:val="FFFFFF" w:themeColor="background1"/>
@@ -132,6 +133,7 @@
                                 </w:rPr>
                                 <w:t>Mikjersi</w:t>
                               </w:r>
+                              <w:proofErr w:type="spellEnd"/>
                             </w:p>
                           </w:txbxContent>
                         </wps:txbx>
@@ -195,6 +197,7 @@
                             <w:szCs w:val="96"/>
                           </w:rPr>
                         </w:pPr>
+                        <w:proofErr w:type="spellStart"/>
                         <w:r>
                           <w:rPr>
                             <w:color w:val="FFFFFF" w:themeColor="background1"/>
@@ -203,6 +206,7 @@
                           </w:rPr>
                           <w:t>Mikjersi</w:t>
                         </w:r>
+                        <w:proofErr w:type="spellEnd"/>
                       </w:p>
                     </w:txbxContent>
                   </v:textbox>
@@ -225,7 +229,21 @@
         <w:rPr>
           <w:rFonts w:asciiTheme="majorHAnsi" w:eastAsia="Calibri" w:hAnsiTheme="majorHAnsi" w:cstheme="majorHAnsi"/>
         </w:rPr>
-        <w:t xml:space="preserve">Dans Mikjersi, les deux joueurs </w:t>
+        <w:t xml:space="preserve">Dans </w:t>
+      </w:r>
+      <w:proofErr w:type="spellStart"/>
+      <w:r>
+        <w:rPr>
+          <w:rFonts w:asciiTheme="majorHAnsi" w:eastAsia="Calibri" w:hAnsiTheme="majorHAnsi" w:cstheme="majorHAnsi"/>
+        </w:rPr>
+        <w:t>Mikjersi</w:t>
+      </w:r>
+      <w:proofErr w:type="spellEnd"/>
+      <w:r>
+        <w:rPr>
+          <w:rFonts w:asciiTheme="majorHAnsi" w:eastAsia="Calibri" w:hAnsiTheme="majorHAnsi" w:cstheme="majorHAnsi"/>
+        </w:rPr>
+        <w:t xml:space="preserve">, les deux joueurs </w:t>
       </w:r>
       <w:r>
         <w:rPr>
@@ -255,13 +273,55 @@
         <w:rPr>
           <w:rFonts w:asciiTheme="majorHAnsi" w:eastAsia="Calibri" w:hAnsiTheme="majorHAnsi" w:cstheme="majorHAnsi"/>
         </w:rPr>
-        <w:t>dans leurs rôles de pierre, feuille, ciseaux, fou, sage, roi et montagne, en s’efforçant de faire gagner leur roi ou de bloquer le roi adverse. Mikjersi est une micro-variante du jeu Jersi.</w:t>
-      </w:r>
-      <w:r>
-        <w:rPr>
-          <w:rFonts w:asciiTheme="majorHAnsi" w:eastAsia="Calibri" w:hAnsiTheme="majorHAnsi" w:cstheme="majorHAnsi"/>
-        </w:rPr>
-        <w:t xml:space="preserve"> Prononcer /mik-jer-ssi/ en </w:t>
+        <w:t xml:space="preserve">dans leurs rôles de pierre, feuille, ciseaux, fou, sage, roi et montagne, en s’efforçant de faire gagner leur roi ou de bloquer le roi adverse. </w:t>
+      </w:r>
+      <w:proofErr w:type="spellStart"/>
+      <w:r>
+        <w:rPr>
+          <w:rFonts w:asciiTheme="majorHAnsi" w:eastAsia="Calibri" w:hAnsiTheme="majorHAnsi" w:cstheme="majorHAnsi"/>
+        </w:rPr>
+        <w:t>Mikjersi</w:t>
+      </w:r>
+      <w:proofErr w:type="spellEnd"/>
+      <w:r>
+        <w:rPr>
+          <w:rFonts w:asciiTheme="majorHAnsi" w:eastAsia="Calibri" w:hAnsiTheme="majorHAnsi" w:cstheme="majorHAnsi"/>
+        </w:rPr>
+        <w:t xml:space="preserve"> est une micro-variante du jeu </w:t>
+      </w:r>
+      <w:proofErr w:type="spellStart"/>
+      <w:r>
+        <w:rPr>
+          <w:rFonts w:asciiTheme="majorHAnsi" w:eastAsia="Calibri" w:hAnsiTheme="majorHAnsi" w:cstheme="majorHAnsi"/>
+        </w:rPr>
+        <w:t>Jersi</w:t>
+      </w:r>
+      <w:proofErr w:type="spellEnd"/>
+      <w:r>
+        <w:rPr>
+          <w:rFonts w:asciiTheme="majorHAnsi" w:eastAsia="Calibri" w:hAnsiTheme="majorHAnsi" w:cstheme="majorHAnsi"/>
+        </w:rPr>
+        <w:t>.</w:t>
+      </w:r>
+      <w:r>
+        <w:rPr>
+          <w:rFonts w:asciiTheme="majorHAnsi" w:eastAsia="Calibri" w:hAnsiTheme="majorHAnsi" w:cstheme="majorHAnsi"/>
+        </w:rPr>
+        <w:t xml:space="preserve"> Prononcer /</w:t>
+      </w:r>
+      <w:proofErr w:type="spellStart"/>
+      <w:r>
+        <w:rPr>
+          <w:rFonts w:asciiTheme="majorHAnsi" w:eastAsia="Calibri" w:hAnsiTheme="majorHAnsi" w:cstheme="majorHAnsi"/>
+        </w:rPr>
+        <w:t>mik-jer-ssi</w:t>
+      </w:r>
+      <w:proofErr w:type="spellEnd"/>
+      <w:r>
+        <w:rPr>
+          <w:rFonts w:asciiTheme="majorHAnsi" w:eastAsia="Calibri" w:hAnsiTheme="majorHAnsi" w:cstheme="majorHAnsi"/>
+        </w:rPr>
+        <w:t xml:space="preserve">/ en </w:t>
       </w:r>
       <w:hyperlink r:id="rId11" w:history="1">
         <w:r>
@@ -3777,8 +3837,18 @@
           <w:sz w:val="22"/>
           <w:szCs w:val="22"/>
         </w:rPr>
-        <w:t xml:space="preserve"> Lucas Borboleta</w:t>
-      </w:r>
+        <w:t xml:space="preserve"> Lucas </w:t>
+      </w:r>
+      <w:proofErr w:type="spellStart"/>
+      <w:r>
+        <w:rPr>
+          <w:rFonts w:asciiTheme="majorHAnsi" w:hAnsiTheme="majorHAnsi" w:cstheme="majorHAnsi"/>
+          <w:sz w:val="22"/>
+          <w:szCs w:val="22"/>
+        </w:rPr>
+        <w:t>Borboleta</w:t>
+      </w:r>
+      <w:proofErr w:type="spellEnd"/>
     </w:p>
     <w:p>
       <w:pPr>
@@ -3788,12 +3858,14 @@
           <w:color w:val="464646"/>
         </w:rPr>
       </w:pPr>
+      <w:proofErr w:type="spellStart"/>
       <w:r>
         <w:rPr>
           <w:rFonts w:asciiTheme="majorHAnsi" w:eastAsia="Calibri" w:hAnsiTheme="majorHAnsi" w:cstheme="majorHAnsi"/>
         </w:rPr>
         <w:t>Mikjersi</w:t>
       </w:r>
+      <w:proofErr w:type="spellEnd"/>
       <w:r>
         <w:rPr>
           <w:rFonts w:asciiTheme="majorHAnsi" w:eastAsia="Calibri" w:hAnsiTheme="majorHAnsi" w:cstheme="majorHAnsi"/>
@@ -3814,11 +3886,19 @@
         </w:rPr>
         <w:t xml:space="preserve"> joueurs, de Lucas </w:t>
       </w:r>
-      <w:r>
-        <w:rPr>
-          <w:rFonts w:asciiTheme="majorHAnsi" w:eastAsia="Calibri" w:hAnsiTheme="majorHAnsi" w:cstheme="majorHAnsi"/>
-        </w:rPr>
-        <w:t xml:space="preserve">Borboleta </w:t>
+      <w:proofErr w:type="spellStart"/>
+      <w:r>
+        <w:rPr>
+          <w:rFonts w:asciiTheme="majorHAnsi" w:eastAsia="Calibri" w:hAnsiTheme="majorHAnsi" w:cstheme="majorHAnsi"/>
+        </w:rPr>
+        <w:t>Borboleta</w:t>
+      </w:r>
+      <w:proofErr w:type="spellEnd"/>
+      <w:r>
+        <w:rPr>
+          <w:rFonts w:asciiTheme="majorHAnsi" w:eastAsia="Calibri" w:hAnsiTheme="majorHAnsi" w:cstheme="majorHAnsi"/>
+        </w:rPr>
+        <w:t xml:space="preserve"> </w:t>
       </w:r>
       <w:r>
         <w:rPr>
@@ -5162,11 +5242,19 @@
         </w:rPr>
         <w:t xml:space="preserve"> (sage). « </w:t>
       </w:r>
+      <w:proofErr w:type="gramStart"/>
       <w:r>
         <w:rPr>
           <w:rFonts w:ascii="Courier New" w:eastAsia="Calibri" w:hAnsi="Courier New" w:cs="Courier New"/>
         </w:rPr>
-        <w:t>M:c4/W:c5</w:t>
+        <w:t>M:</w:t>
+      </w:r>
+      <w:proofErr w:type="gramEnd"/>
+      <w:r>
+        <w:rPr>
+          <w:rFonts w:ascii="Courier New" w:eastAsia="Calibri" w:hAnsi="Courier New" w:cs="Courier New"/>
+        </w:rPr>
+        <w:t>c4/W:c5</w:t>
       </w:r>
       <w:r>
         <w:rPr>
@@ -5384,8 +5472,16 @@
         <w:rPr>
           <w:rFonts w:ascii="Courier New" w:eastAsia="Calibri" w:hAnsi="Courier New" w:cs="Courier New"/>
         </w:rPr>
-        <w:t>c3=c5!</w:t>
-      </w:r>
+        <w:t>c3=c</w:t>
+      </w:r>
+      <w:proofErr w:type="gramStart"/>
+      <w:r>
+        <w:rPr>
+          <w:rFonts w:ascii="Courier New" w:eastAsia="Calibri" w:hAnsi="Courier New" w:cs="Courier New"/>
+        </w:rPr>
+        <w:t>5!</w:t>
+      </w:r>
+      <w:proofErr w:type="gramEnd"/>
       <w:r>
         <w:rPr>
           <w:rFonts w:asciiTheme="majorHAnsi" w:eastAsia="Calibri" w:hAnsiTheme="majorHAnsi" w:cstheme="majorHAnsi"/>
@@ -5402,37 +5498,45 @@
         <w:rPr>
           <w:rFonts w:asciiTheme="majorHAnsi" w:eastAsia="Calibri" w:hAnsiTheme="majorHAnsi" w:cstheme="majorHAnsi"/>
         </w:rPr>
-        <w:t> » commente la capture d’un roi.</w:t>
-      </w:r>
-      <w:r>
-        <w:rPr>
-          <w:rFonts w:asciiTheme="majorHAnsi" w:eastAsia="Calibri" w:hAnsiTheme="majorHAnsi" w:cstheme="majorHAnsi"/>
-        </w:rPr>
-        <w:t xml:space="preserve"> </w:t>
-      </w:r>
-      <w:r>
-        <w:rPr>
-          <w:rFonts w:asciiTheme="majorHAnsi" w:eastAsia="Calibri" w:hAnsiTheme="majorHAnsi" w:cstheme="majorHAnsi"/>
-        </w:rPr>
-        <w:t>« </w:t>
+        <w:t> » commente la capture d’un roi. « </w:t>
       </w:r>
       <w:r>
         <w:rPr>
           <w:rFonts w:ascii="Courier New" w:eastAsia="Calibri" w:hAnsi="Courier New" w:cs="Courier New"/>
         </w:rPr>
-        <w:t>c3=c5</w:t>
-      </w:r>
+        <w:t>c3=c</w:t>
+      </w:r>
+      <w:proofErr w:type="gramStart"/>
       <w:r>
         <w:rPr>
           <w:rFonts w:ascii="Courier New" w:eastAsia="Calibri" w:hAnsi="Courier New" w:cs="Courier New"/>
         </w:rPr>
+        <w:t>5</w:t>
+      </w:r>
+      <w:r>
+        <w:rPr>
+          <w:rFonts w:ascii="Courier New" w:eastAsia="Calibri" w:hAnsi="Courier New" w:cs="Courier New"/>
+        </w:rPr>
+        <w:t>!</w:t>
+      </w:r>
+      <w:r>
+        <w:rPr>
+          <w:rFonts w:ascii="Courier New" w:eastAsia="Calibri" w:hAnsi="Courier New" w:cs="Courier New"/>
+        </w:rPr>
         <w:t>*</w:t>
       </w:r>
-      <w:r>
-        <w:rPr>
-          <w:rFonts w:asciiTheme="majorHAnsi" w:eastAsia="Calibri" w:hAnsiTheme="majorHAnsi" w:cstheme="majorHAnsi"/>
-        </w:rPr>
-        <w:t> » commente un</w:t>
+      <w:proofErr w:type="gramEnd"/>
+      <w:r>
+        <w:rPr>
+          <w:rFonts w:asciiTheme="majorHAnsi" w:eastAsia="Calibri" w:hAnsiTheme="majorHAnsi" w:cstheme="majorHAnsi"/>
+        </w:rPr>
+        <w:t xml:space="preserve"> » commente </w:t>
+      </w:r>
+      <w:r>
+        <w:rPr>
+          <w:rFonts w:asciiTheme="majorHAnsi" w:eastAsia="Calibri" w:hAnsiTheme="majorHAnsi" w:cstheme="majorHAnsi"/>
+        </w:rPr>
+        <w:t>une capture suivi d’un</w:t>
       </w:r>
       <w:r>
         <w:rPr>
@@ -5512,6 +5616,7 @@
         <w:color w:val="000000" w:themeColor="text1"/>
       </w:rPr>
     </w:pPr>
+    <w:proofErr w:type="spellStart"/>
     <w:r>
       <w:rPr>
         <w:rFonts w:asciiTheme="majorHAnsi" w:hAnsiTheme="majorHAnsi" w:cstheme="majorHAnsi"/>
@@ -5524,7 +5629,15 @@
         <w:rFonts w:asciiTheme="majorHAnsi" w:hAnsiTheme="majorHAnsi" w:cstheme="majorHAnsi"/>
         <w:color w:val="000000" w:themeColor="text1"/>
       </w:rPr>
-      <w:t>ersi, les règles</w:t>
+      <w:t>ersi</w:t>
+    </w:r>
+    <w:proofErr w:type="spellEnd"/>
+    <w:r>
+      <w:rPr>
+        <w:rFonts w:asciiTheme="majorHAnsi" w:hAnsiTheme="majorHAnsi" w:cstheme="majorHAnsi"/>
+        <w:color w:val="000000" w:themeColor="text1"/>
+      </w:rPr>
+      <w:t>, les règles</w:t>
     </w:r>
     <w:r>
       <w:rPr>
@@ -5567,7 +5680,7 @@
         <w:noProof/>
         <w:color w:val="000000" w:themeColor="text1"/>
       </w:rPr>
-      <w:t>2022-0305-2012</w:t>
+      <w:t>2022-0306-0955</w:t>
     </w:r>
     <w:r>
       <w:rPr>
@@ -5625,7 +5738,7 @@
         <w:noProof/>
         <w:color w:val="000000" w:themeColor="text1"/>
       </w:rPr>
-      <w:instrText>2</w:instrText>
+      <w:instrText>3</w:instrText>
     </w:r>
     <w:r>
       <w:rPr>
@@ -5654,7 +5767,7 @@
         <w:noProof/>
         <w:color w:val="000000" w:themeColor="text1"/>
       </w:rPr>
-      <w:t>3</w:t>
+      <w:t>5</w:t>
     </w:r>
     <w:r>
       <w:rPr>
@@ -5756,6 +5869,7 @@
       </w:rPr>
       <w:tab/>
     </w:r>
+    <w:proofErr w:type="spellStart"/>
     <w:r>
       <w:rPr>
         <w:rFonts w:asciiTheme="majorHAnsi" w:hAnsiTheme="majorHAnsi" w:cstheme="majorHAnsi"/>
@@ -5768,7 +5882,15 @@
         <w:rFonts w:asciiTheme="majorHAnsi" w:hAnsiTheme="majorHAnsi" w:cstheme="majorHAnsi"/>
         <w:color w:val="000000" w:themeColor="text1"/>
       </w:rPr>
-      <w:t>ersi, les règles</w:t>
+      <w:t>ersi</w:t>
+    </w:r>
+    <w:proofErr w:type="spellEnd"/>
+    <w:r>
+      <w:rPr>
+        <w:rFonts w:asciiTheme="majorHAnsi" w:hAnsiTheme="majorHAnsi" w:cstheme="majorHAnsi"/>
+        <w:color w:val="000000" w:themeColor="text1"/>
+      </w:rPr>
+      <w:t>, les règles</w:t>
     </w:r>
     <w:r>
       <w:rPr>
@@ -5811,7 +5933,7 @@
         <w:noProof/>
         <w:color w:val="000000" w:themeColor="text1"/>
       </w:rPr>
-      <w:t>2022-0305-2012</w:t>
+      <w:t>2022-0306-0955</w:t>
     </w:r>
     <w:r>
       <w:rPr>
@@ -5869,7 +5991,7 @@
         <w:noProof/>
         <w:color w:val="000000" w:themeColor="text1"/>
       </w:rPr>
-      <w:instrText>2</w:instrText>
+      <w:instrText>3</w:instrText>
     </w:r>
     <w:r>
       <w:rPr>
@@ -5898,7 +6020,7 @@
         <w:noProof/>
         <w:color w:val="000000" w:themeColor="text1"/>
       </w:rPr>
-      <w:t>4</w:t>
+      <w:t>6</w:t>
     </w:r>
     <w:r>
       <w:rPr>
@@ -7822,15 +7944,6 @@
   </w:num>
   <w:num w:numId="14">
     <w:abstractNumId w:val="12"/>
-    <w:lvlOverride w:ilvl="0"/>
-    <w:lvlOverride w:ilvl="1"/>
-    <w:lvlOverride w:ilvl="2"/>
-    <w:lvlOverride w:ilvl="3"/>
-    <w:lvlOverride w:ilvl="4"/>
-    <w:lvlOverride w:ilvl="5"/>
-    <w:lvlOverride w:ilvl="6"/>
-    <w:lvlOverride w:ilvl="7"/>
-    <w:lvlOverride w:ilvl="8"/>
   </w:num>
   <w:num w:numId="15">
     <w:abstractNumId w:val="12"/>

</xml_diff>